<commit_message>
added some text to 1 chapter in PZ
</commit_message>
<xml_diff>
--- a/Documentation/My documentation/PZ.docx
+++ b/Documentation/My documentation/PZ.docx
@@ -10,14 +10,6 @@
           <w:sz w:val="28"/>
         </w:rPr>
       </w:pPr>
-      <w:r>
-        <w:rPr>
-          <w:color w:val="000000"/>
-          <w:sz w:val="28"/>
-          <w:lang w:val="en-US"/>
-        </w:rPr>
-        <w:t>q</w:t>
-      </w:r>
       <w:r>
         <w:rPr>
           <w:color w:val="000000"/>
@@ -2195,6 +2187,7 @@
                 <w:sz w:val="28"/>
               </w:rPr>
             </w:pPr>
+            <w:proofErr w:type="spellStart"/>
             <w:r>
               <w:rPr>
                 <w:color w:val="000000"/>
@@ -2204,6 +2197,7 @@
               </w:rPr>
               <w:t>Гилка</w:t>
             </w:r>
+            <w:proofErr w:type="spellEnd"/>
             <w:r>
               <w:rPr>
                 <w:color w:val="000000"/>
@@ -2936,6 +2930,7 @@
                 <w:lang w:val="en-US"/>
               </w:rPr>
             </w:pPr>
+            <w:proofErr w:type="spellStart"/>
             <w:r>
               <w:rPr>
                 <w:sz w:val="28"/>
@@ -2943,6 +2938,7 @@
               </w:rPr>
               <w:t>Нормоконтролер</w:t>
             </w:r>
+            <w:proofErr w:type="spellEnd"/>
             <w:r>
               <w:rPr>
                 <w:sz w:val="28"/>
@@ -3156,7 +3152,6 @@
         <w:outlineLvl w:val="2"/>
         <w:rPr>
           <w:rFonts w:eastAsia="Arial Unicode MS"/>
-          <w:sz w:val="28"/>
           <w:szCs w:val="22"/>
         </w:rPr>
       </w:pPr>
@@ -3166,17 +3161,6 @@
       <w:bookmarkStart w:id="22" w:name="_Toc512555137"/>
       <w:bookmarkStart w:id="23" w:name="_Toc516267204"/>
       <w:bookmarkStart w:id="24" w:name="_Toc516267250"/>
-    </w:p>
-    <w:p>
-      <w:pPr>
-        <w:keepNext/>
-        <w:jc w:val="center"/>
-        <w:outlineLvl w:val="2"/>
-        <w:rPr>
-          <w:rFonts w:eastAsia="Arial Unicode MS"/>
-          <w:szCs w:val="22"/>
-        </w:rPr>
-      </w:pPr>
     </w:p>
     <w:p>
       <w:pPr>
@@ -4574,14 +4558,30 @@
                 <w:sz w:val="28"/>
                 <w:szCs w:val="22"/>
               </w:rPr>
-              <w:t>(проекта)</w:t>
+              <w:t>(</w:t>
+            </w:r>
+            <w:proofErr w:type="gramStart"/>
+            <w:r>
+              <w:rPr>
+                <w:sz w:val="28"/>
+                <w:szCs w:val="22"/>
+              </w:rPr>
+              <w:t>проекта)</w:t>
             </w:r>
             <w:r>
               <w:rPr>
                 <w:sz w:val="28"/>
                 <w:vertAlign w:val="superscript"/>
               </w:rPr>
-              <w:t xml:space="preserve">            </w:t>
+              <w:t xml:space="preserve">   </w:t>
+            </w:r>
+            <w:proofErr w:type="gramEnd"/>
+            <w:r>
+              <w:rPr>
+                <w:sz w:val="28"/>
+                <w:vertAlign w:val="superscript"/>
+              </w:rPr>
+              <w:t xml:space="preserve">         </w:t>
             </w:r>
           </w:p>
         </w:tc>
@@ -5931,11 +5931,19 @@
                 <w:sz w:val="28"/>
               </w:rPr>
             </w:pPr>
-            <w:r>
-              <w:rPr>
-                <w:sz w:val="28"/>
-              </w:rPr>
-              <w:t>Гилка В</w:t>
+            <w:proofErr w:type="spellStart"/>
+            <w:r>
+              <w:rPr>
+                <w:sz w:val="28"/>
+              </w:rPr>
+              <w:t>Гилка</w:t>
+            </w:r>
+            <w:proofErr w:type="spellEnd"/>
+            <w:r>
+              <w:rPr>
+                <w:sz w:val="28"/>
+              </w:rPr>
+              <w:t xml:space="preserve"> В</w:t>
             </w:r>
             <w:r>
               <w:rPr>
@@ -6945,7 +6953,25 @@
                 <w:sz w:val="28"/>
                 <w:szCs w:val="28"/>
               </w:rPr>
-              <w:t>_Гилка В.В.</w:t>
+              <w:t>_</w:t>
+            </w:r>
+            <w:proofErr w:type="spellStart"/>
+            <w:r>
+              <w:rPr>
+                <w:color w:val="000000"/>
+                <w:sz w:val="28"/>
+                <w:szCs w:val="28"/>
+              </w:rPr>
+              <w:t>Гилка</w:t>
+            </w:r>
+            <w:proofErr w:type="spellEnd"/>
+            <w:r>
+              <w:rPr>
+                <w:color w:val="000000"/>
+                <w:sz w:val="28"/>
+                <w:szCs w:val="28"/>
+              </w:rPr>
+              <w:t xml:space="preserve"> В.В.</w:t>
             </w:r>
           </w:p>
           <w:p>
@@ -7068,13 +7094,23 @@
                       <w:szCs w:val="28"/>
                     </w:rPr>
                   </w:pPr>
+                  <w:proofErr w:type="spellStart"/>
                   <w:r>
                     <w:rPr>
                       <w:color w:val="000000"/>
                       <w:sz w:val="28"/>
                       <w:szCs w:val="28"/>
                     </w:rPr>
-                    <w:t xml:space="preserve">Нормоконтролер </w:t>
+                    <w:t>Нормоконтролер</w:t>
+                  </w:r>
+                  <w:proofErr w:type="spellEnd"/>
+                  <w:r>
+                    <w:rPr>
+                      <w:color w:val="000000"/>
+                      <w:sz w:val="28"/>
+                      <w:szCs w:val="28"/>
+                    </w:rPr>
+                    <w:t xml:space="preserve"> </w:t>
                   </w:r>
                 </w:p>
                 <w:p>
@@ -7298,13 +7334,7 @@
                     <w:rPr>
                       <w:sz w:val="28"/>
                     </w:rPr>
-                    <w:t xml:space="preserve"> </w:t>
-                  </w:r>
-                  <w:r>
-                    <w:rPr>
-                      <w:sz w:val="28"/>
-                    </w:rPr>
-                    <w:t>Гайлевич Ян Валерьевич</w:t>
+                    <w:t xml:space="preserve"> Гайлевич Ян Валерьевич</w:t>
                   </w:r>
                   <w:r>
                     <w:rPr>
@@ -7322,6 +7352,7 @@
                     </w:rPr>
                     <w:t>«__</w:t>
                   </w:r>
+                  <w:proofErr w:type="gramStart"/>
                   <w:r>
                     <w:rPr>
                       <w:color w:val="000000"/>
@@ -7336,7 +7367,16 @@
                       <w:sz w:val="28"/>
                       <w:szCs w:val="28"/>
                     </w:rPr>
-                    <w:t>»___</w:t>
+                    <w:t>»_</w:t>
+                  </w:r>
+                  <w:proofErr w:type="gramEnd"/>
+                  <w:r>
+                    <w:rPr>
+                      <w:color w:val="000000"/>
+                      <w:sz w:val="28"/>
+                      <w:szCs w:val="28"/>
+                    </w:rPr>
+                    <w:t>__</w:t>
                   </w:r>
                   <w:r>
                     <w:rPr>
@@ -7683,7 +7723,15 @@
           <w:sz w:val="28"/>
           <w:szCs w:val="28"/>
         </w:rPr>
-        <w:t xml:space="preserve">- </w:t>
+        <w:t>-</w:t>
+      </w:r>
+      <w:proofErr w:type="gramStart"/>
+      <w:r>
+        <w:rPr>
+          <w:sz w:val="28"/>
+          <w:szCs w:val="28"/>
+        </w:rPr>
+        <w:t xml:space="preserve"> </w:t>
       </w:r>
       <w:r>
         <w:rPr>
@@ -7692,6 +7740,7 @@
         </w:rPr>
         <w:t>….</w:t>
       </w:r>
+      <w:proofErr w:type="gramEnd"/>
       <w:r>
         <w:rPr>
           <w:sz w:val="28"/>
@@ -7736,7 +7785,15 @@
           <w:sz w:val="28"/>
           <w:szCs w:val="28"/>
         </w:rPr>
-        <w:t>Ключевые слова</w:t>
+        <w:t xml:space="preserve">Ключевые </w:t>
+      </w:r>
+      <w:proofErr w:type="gramStart"/>
+      <w:r>
+        <w:rPr>
+          <w:sz w:val="28"/>
+          <w:szCs w:val="28"/>
+        </w:rPr>
+        <w:t>слова</w:t>
       </w:r>
       <w:r>
         <w:rPr>
@@ -7750,7 +7807,15 @@
           <w:sz w:val="28"/>
           <w:szCs w:val="28"/>
         </w:rPr>
-        <w:t>…..</w:t>
+        <w:t>….</w:t>
+      </w:r>
+      <w:proofErr w:type="gramEnd"/>
+      <w:r>
+        <w:rPr>
+          <w:sz w:val="28"/>
+          <w:szCs w:val="28"/>
+        </w:rPr>
+        <w:t>.</w:t>
       </w:r>
     </w:p>
     <w:p>
@@ -7809,6 +7874,9 @@
     </w:p>
     <w:p>
       <w:pPr>
+        <w:tabs>
+          <w:tab w:val="left" w:pos="2895"/>
+        </w:tabs>
         <w:spacing w:line="360" w:lineRule="auto"/>
         <w:ind w:firstLine="709"/>
         <w:jc w:val="both"/>
@@ -9290,7 +9358,6 @@
         <w:jc w:val="both"/>
         <w:rPr>
           <w:sz w:val="28"/>
-          <w:lang w:val="en-US"/>
         </w:rPr>
       </w:pPr>
       <w:r>
@@ -9330,13 +9397,37 @@
           <w:sz w:val="28"/>
         </w:rPr>
         <w:lastRenderedPageBreak/>
-        <w:t xml:space="preserve">Целью работы являет – </w:t>
-      </w:r>
-      <w:r>
-        <w:rPr>
-          <w:sz w:val="28"/>
-        </w:rPr>
-        <w:t>обеспечит пользователей всей необходимой и актуальной информацией для принятия обоснованных решений при выборе автосервиса в различных городах России</w:t>
+        <w:t>Целью работы являет</w:t>
+      </w:r>
+      <w:r>
+        <w:rPr>
+          <w:sz w:val="28"/>
+        </w:rPr>
+        <w:t>ся</w:t>
+      </w:r>
+      <w:r>
+        <w:rPr>
+          <w:sz w:val="28"/>
+        </w:rPr>
+        <w:t xml:space="preserve"> </w:t>
+      </w:r>
+      <w:r>
+        <w:rPr>
+          <w:sz w:val="28"/>
+        </w:rPr>
+        <w:t>обеспеч</w:t>
+      </w:r>
+      <w:r>
+        <w:rPr>
+          <w:sz w:val="28"/>
+        </w:rPr>
+        <w:t>ение</w:t>
+      </w:r>
+      <w:r>
+        <w:rPr>
+          <w:sz w:val="28"/>
+        </w:rPr>
+        <w:t xml:space="preserve"> пользователей всей необходимой и актуальной информацией для принятия обоснованных решений при выборе автосервиса в различных городах России</w:t>
       </w:r>
       <w:r>
         <w:rPr>
@@ -9352,6 +9443,7 @@
         <w:jc w:val="both"/>
         <w:rPr>
           <w:sz w:val="28"/>
+          <w:lang w:val="en-US"/>
         </w:rPr>
       </w:pPr>
       <w:r>
@@ -9482,13 +9574,7 @@
         <w:rPr>
           <w:sz w:val="28"/>
         </w:rPr>
-        <w:t>исходя из требований</w:t>
-      </w:r>
-      <w:r>
-        <w:rPr>
-          <w:sz w:val="28"/>
-        </w:rPr>
-        <w:t xml:space="preserve"> </w:t>
+        <w:t xml:space="preserve">исходя из требований </w:t>
       </w:r>
       <w:r>
         <w:rPr>
@@ -9540,13 +9626,7 @@
         <w:rPr>
           <w:sz w:val="28"/>
         </w:rPr>
-        <w:t>-сервис</w:t>
-      </w:r>
-      <w:r>
-        <w:rPr>
-          <w:sz w:val="28"/>
-        </w:rPr>
-        <w:t xml:space="preserve"> </w:t>
+        <w:t xml:space="preserve">-сервис </w:t>
       </w:r>
       <w:r>
         <w:rPr>
@@ -9677,13 +9757,7 @@
         <w:rPr>
           <w:sz w:val="28"/>
         </w:rPr>
-        <w:t>тимулирует</w:t>
-      </w:r>
-      <w:r>
-        <w:rPr>
-          <w:sz w:val="28"/>
-        </w:rPr>
-        <w:t xml:space="preserve"> предприятия к повышению качества обслуживания и уровня сервиса, так как положительные отзывы и высокие рейтинги напрямую влияют на привлекательность сервиса для потенциальных клиентов.</w:t>
+        <w:t>тимулирует предприятия к повышению качества обслуживания и уровня сервиса, так как положительные отзывы и высокие рейтинги напрямую влияют на привлекательность сервиса для потенциальных клиентов.</w:t>
       </w:r>
     </w:p>
     <w:p>
@@ -9704,10 +9778,41 @@
       <w:bookmarkStart w:id="28" w:name="_Toc147217574"/>
       <w:r>
         <w:lastRenderedPageBreak/>
-        <w:t>1 Анализ виртуальных туров российских и зарубежных вузов</w:t>
+        <w:t xml:space="preserve">1 </w:t>
+      </w:r>
+      <w:r>
+        <w:rPr>
+          <w:rFonts w:cs="Times New Roman"/>
+          <w:color w:val="000000" w:themeColor="text1"/>
+        </w:rPr>
+        <w:t xml:space="preserve">Анализ </w:t>
       </w:r>
       <w:bookmarkEnd w:id="27"/>
       <w:bookmarkEnd w:id="28"/>
+      <w:r>
+        <w:rPr>
+          <w:rFonts w:cs="Times New Roman"/>
+          <w:color w:val="000000" w:themeColor="text1"/>
+          <w:bdr w:val="none" w:sz="0" w:space="0" w:color="auto" w:frame="1"/>
+        </w:rPr>
+        <w:t>веб-сервис</w:t>
+      </w:r>
+      <w:r>
+        <w:rPr>
+          <w:rFonts w:cs="Times New Roman"/>
+          <w:color w:val="000000" w:themeColor="text1"/>
+          <w:bdr w:val="none" w:sz="0" w:space="0" w:color="auto" w:frame="1"/>
+        </w:rPr>
+        <w:t>ов</w:t>
+      </w:r>
+      <w:r>
+        <w:rPr>
+          <w:rFonts w:cs="Times New Roman"/>
+          <w:color w:val="000000" w:themeColor="text1"/>
+          <w:bdr w:val="none" w:sz="0" w:space="0" w:color="auto" w:frame="1"/>
+        </w:rPr>
+        <w:t xml:space="preserve"> для просмотра и сравнения рейтингов и отзывов автосервисов</w:t>
+      </w:r>
     </w:p>
     <w:p>
       <w:pPr>
@@ -9726,60 +9831,1169 @@
       <w:bookmarkStart w:id="29" w:name="_Toc147217003"/>
       <w:bookmarkStart w:id="30" w:name="_Toc147217575"/>
       <w:r>
-        <w:t>1.1 Введение в исследование</w:t>
+        <w:t xml:space="preserve">1.1 </w:t>
       </w:r>
       <w:bookmarkEnd w:id="29"/>
       <w:bookmarkEnd w:id="30"/>
+      <w:r>
+        <w:rPr>
+          <w:szCs w:val="28"/>
+        </w:rPr>
+        <w:t>Х</w:t>
+      </w:r>
+      <w:r>
+        <w:rPr>
+          <w:szCs w:val="28"/>
+        </w:rPr>
+        <w:t>арактеристики проблемной области</w:t>
+      </w:r>
     </w:p>
     <w:p>
       <w:pPr>
         <w:spacing w:line="360" w:lineRule="auto"/>
-        <w:ind w:firstLine="709"/>
+        <w:ind w:firstLine="708"/>
         <w:jc w:val="both"/>
         <w:rPr>
-          <w:sz w:val="28"/>
-        </w:rPr>
-      </w:pPr>
-    </w:p>
-    <w:p>
-      <w:pPr>
+          <w:color w:val="000000" w:themeColor="text1"/>
+          <w:sz w:val="28"/>
+          <w:szCs w:val="28"/>
+          <w:bdr w:val="none" w:sz="0" w:space="0" w:color="auto" w:frame="1"/>
+        </w:rPr>
+      </w:pPr>
+      <w:r>
+        <w:rPr>
+          <w:color w:val="000000" w:themeColor="text1"/>
+          <w:sz w:val="28"/>
+          <w:szCs w:val="28"/>
+          <w:bdr w:val="none" w:sz="0" w:space="0" w:color="auto" w:frame="1"/>
+        </w:rPr>
+        <w:t>З</w:t>
+      </w:r>
+      <w:r>
+        <w:rPr>
+          <w:color w:val="000000" w:themeColor="text1"/>
+          <w:sz w:val="28"/>
+          <w:szCs w:val="28"/>
+          <w:bdr w:val="none" w:sz="0" w:space="0" w:color="auto" w:frame="1"/>
+        </w:rPr>
+        <w:t>а последние годы веб-сервисы для просмотра и сравнения рейтингов автосервисов значительно преобразились и расширили свои возможности</w:t>
+      </w:r>
+      <w:r>
+        <w:rPr>
+          <w:color w:val="000000" w:themeColor="text1"/>
+          <w:sz w:val="28"/>
+          <w:szCs w:val="28"/>
+          <w:bdr w:val="none" w:sz="0" w:space="0" w:color="auto" w:frame="1"/>
+        </w:rPr>
+        <w:t>,</w:t>
+      </w:r>
+      <w:r>
+        <w:rPr>
+          <w:color w:val="000000" w:themeColor="text1"/>
+          <w:sz w:val="28"/>
+          <w:szCs w:val="28"/>
+          <w:bdr w:val="none" w:sz="0" w:space="0" w:color="auto" w:frame="1"/>
+        </w:rPr>
+        <w:t xml:space="preserve"> однако, они все еще сталкиваются с рядом проблем, которые могут влиять на их эффективность и полезность для пользователей. проблемные области: </w:t>
+      </w:r>
+    </w:p>
+    <w:p>
+      <w:pPr>
+        <w:numPr>
+          <w:ilvl w:val="0"/>
+          <w:numId w:val="10"/>
+        </w:numPr>
+        <w:tabs>
+          <w:tab w:val="clear" w:pos="720"/>
+          <w:tab w:val="num" w:pos="1440"/>
+        </w:tabs>
         <w:spacing w:line="360" w:lineRule="auto"/>
-        <w:ind w:firstLine="709"/>
         <w:jc w:val="both"/>
-        <w:rPr>
-          <w:sz w:val="28"/>
-        </w:rPr>
-      </w:pPr>
-    </w:p>
-    <w:p>
-      <w:pPr>
+        <w:textAlignment w:val="baseline"/>
+        <w:rPr>
+          <w:color w:val="000000" w:themeColor="text1"/>
+          <w:sz w:val="28"/>
+          <w:szCs w:val="28"/>
+        </w:rPr>
+      </w:pPr>
+      <w:r>
+        <w:rPr>
+          <w:color w:val="000000" w:themeColor="text1"/>
+          <w:sz w:val="28"/>
+          <w:szCs w:val="28"/>
+          <w:bdr w:val="none" w:sz="0" w:space="0" w:color="auto" w:frame="1"/>
+        </w:rPr>
+        <w:t>Н</w:t>
+      </w:r>
+      <w:r>
+        <w:rPr>
+          <w:color w:val="000000" w:themeColor="text1"/>
+          <w:sz w:val="28"/>
+          <w:szCs w:val="28"/>
+          <w:bdr w:val="none" w:sz="0" w:space="0" w:color="auto" w:frame="1"/>
+        </w:rPr>
+        <w:t>едостаток прозрачности</w:t>
+      </w:r>
+      <w:r>
+        <w:rPr>
+          <w:color w:val="000000" w:themeColor="text1"/>
+          <w:sz w:val="28"/>
+          <w:szCs w:val="28"/>
+          <w:bdr w:val="none" w:sz="0" w:space="0" w:color="auto" w:frame="1"/>
+        </w:rPr>
+        <w:t xml:space="preserve"> и надежности</w:t>
+      </w:r>
+      <w:r>
+        <w:rPr>
+          <w:color w:val="000000" w:themeColor="text1"/>
+          <w:sz w:val="28"/>
+          <w:szCs w:val="28"/>
+          <w:bdr w:val="none" w:sz="0" w:space="0" w:color="auto" w:frame="1"/>
+        </w:rPr>
+        <w:t>: многие веб-сервисы не раскрывают, как они формируют свои рейтинги, что может вызвать недоверие со стороны пользователей.</w:t>
+      </w:r>
+    </w:p>
+    <w:p>
+      <w:pPr>
+        <w:numPr>
+          <w:ilvl w:val="0"/>
+          <w:numId w:val="11"/>
+        </w:numPr>
+        <w:tabs>
+          <w:tab w:val="clear" w:pos="720"/>
+          <w:tab w:val="num" w:pos="1440"/>
+        </w:tabs>
         <w:spacing w:line="360" w:lineRule="auto"/>
-        <w:ind w:firstLine="709"/>
         <w:jc w:val="both"/>
-        <w:rPr>
-          <w:sz w:val="28"/>
-        </w:rPr>
-      </w:pPr>
-    </w:p>
-    <w:p>
-      <w:pPr>
+        <w:textAlignment w:val="baseline"/>
+        <w:rPr>
+          <w:color w:val="000000" w:themeColor="text1"/>
+          <w:sz w:val="28"/>
+          <w:szCs w:val="28"/>
+        </w:rPr>
+      </w:pPr>
+      <w:r>
+        <w:rPr>
+          <w:color w:val="000000" w:themeColor="text1"/>
+          <w:sz w:val="28"/>
+          <w:szCs w:val="28"/>
+          <w:bdr w:val="none" w:sz="0" w:space="0" w:color="auto" w:frame="1"/>
+        </w:rPr>
+        <w:t>М</w:t>
+      </w:r>
+      <w:r>
+        <w:rPr>
+          <w:color w:val="000000" w:themeColor="text1"/>
+          <w:sz w:val="28"/>
+          <w:szCs w:val="28"/>
+          <w:bdr w:val="none" w:sz="0" w:space="0" w:color="auto" w:frame="1"/>
+        </w:rPr>
+        <w:t>анипуляции с рейтингами: некоторые сервисы позволяют автосервисам платить за повышение своего рейтинга, что может вводить пользователей в заблуждение.</w:t>
+      </w:r>
+    </w:p>
+    <w:p>
+      <w:pPr>
+        <w:numPr>
+          <w:ilvl w:val="0"/>
+          <w:numId w:val="12"/>
+        </w:numPr>
+        <w:tabs>
+          <w:tab w:val="clear" w:pos="720"/>
+          <w:tab w:val="num" w:pos="1440"/>
+        </w:tabs>
         <w:spacing w:line="360" w:lineRule="auto"/>
-        <w:ind w:firstLine="709"/>
         <w:jc w:val="both"/>
-        <w:rPr>
-          <w:sz w:val="28"/>
-        </w:rPr>
-      </w:pPr>
-    </w:p>
-    <w:p>
-      <w:pPr>
+        <w:textAlignment w:val="baseline"/>
+        <w:rPr>
+          <w:color w:val="000000" w:themeColor="text1"/>
+          <w:sz w:val="28"/>
+          <w:szCs w:val="28"/>
+        </w:rPr>
+      </w:pPr>
+      <w:r>
+        <w:rPr>
+          <w:color w:val="000000" w:themeColor="text1"/>
+          <w:sz w:val="28"/>
+          <w:szCs w:val="28"/>
+          <w:bdr w:val="none" w:sz="0" w:space="0" w:color="auto" w:frame="1"/>
+        </w:rPr>
+        <w:t>Н</w:t>
+      </w:r>
+      <w:r>
+        <w:rPr>
+          <w:color w:val="000000" w:themeColor="text1"/>
+          <w:sz w:val="28"/>
+          <w:szCs w:val="28"/>
+          <w:bdr w:val="none" w:sz="0" w:space="0" w:color="auto" w:frame="1"/>
+        </w:rPr>
+        <w:t>едостаток актуальности информации: информация на веб-сервисах быстро устаревает, и обновление данных занимает много времени и ресурсов.</w:t>
+      </w:r>
+    </w:p>
+    <w:p>
+      <w:pPr>
+        <w:numPr>
+          <w:ilvl w:val="0"/>
+          <w:numId w:val="13"/>
+        </w:numPr>
+        <w:tabs>
+          <w:tab w:val="clear" w:pos="720"/>
+          <w:tab w:val="num" w:pos="1440"/>
+        </w:tabs>
         <w:spacing w:line="360" w:lineRule="auto"/>
-        <w:ind w:firstLine="709"/>
         <w:jc w:val="both"/>
-        <w:rPr>
-          <w:sz w:val="28"/>
-        </w:rPr>
-      </w:pPr>
+        <w:textAlignment w:val="baseline"/>
+        <w:rPr>
+          <w:color w:val="000000" w:themeColor="text1"/>
+          <w:sz w:val="28"/>
+          <w:szCs w:val="28"/>
+        </w:rPr>
+      </w:pPr>
+      <w:r>
+        <w:rPr>
+          <w:color w:val="000000" w:themeColor="text1"/>
+          <w:sz w:val="28"/>
+          <w:szCs w:val="28"/>
+          <w:bdr w:val="none" w:sz="0" w:space="0" w:color="auto" w:frame="1"/>
+        </w:rPr>
+        <w:t>О</w:t>
+      </w:r>
+      <w:r>
+        <w:rPr>
+          <w:color w:val="000000" w:themeColor="text1"/>
+          <w:sz w:val="28"/>
+          <w:szCs w:val="28"/>
+          <w:bdr w:val="none" w:sz="0" w:space="0" w:color="auto" w:frame="1"/>
+        </w:rPr>
+        <w:t>граниченный выбор: большинство веб-сервисов ограничивает свой выбор некоторыми брендами или типами автосервисов, что не позволяет пользователям увидеть полную картину.</w:t>
+      </w:r>
+    </w:p>
+    <w:p>
+      <w:pPr>
+        <w:numPr>
+          <w:ilvl w:val="0"/>
+          <w:numId w:val="13"/>
+        </w:numPr>
+        <w:tabs>
+          <w:tab w:val="clear" w:pos="720"/>
+          <w:tab w:val="num" w:pos="1440"/>
+        </w:tabs>
+        <w:spacing w:line="360" w:lineRule="auto"/>
+        <w:jc w:val="both"/>
+        <w:textAlignment w:val="baseline"/>
+        <w:rPr>
+          <w:color w:val="000000" w:themeColor="text1"/>
+          <w:sz w:val="28"/>
+          <w:szCs w:val="28"/>
+        </w:rPr>
+      </w:pPr>
+      <w:r>
+        <w:rPr>
+          <w:color w:val="000000" w:themeColor="text1"/>
+          <w:sz w:val="28"/>
+          <w:szCs w:val="28"/>
+          <w:bdr w:val="none" w:sz="0" w:space="0" w:color="auto" w:frame="1"/>
+        </w:rPr>
+        <w:t>Д</w:t>
+      </w:r>
+      <w:r>
+        <w:rPr>
+          <w:color w:val="000000" w:themeColor="text1"/>
+          <w:sz w:val="28"/>
+          <w:szCs w:val="28"/>
+          <w:bdr w:val="none" w:sz="0" w:space="0" w:color="auto" w:frame="1"/>
+        </w:rPr>
+        <w:t xml:space="preserve">оступность и применимость: не все веб-сервисы </w:t>
+      </w:r>
+      <w:r>
+        <w:rPr>
+          <w:color w:val="000000" w:themeColor="text1"/>
+          <w:sz w:val="28"/>
+          <w:szCs w:val="28"/>
+          <w:bdr w:val="none" w:sz="0" w:space="0" w:color="auto" w:frame="1"/>
+        </w:rPr>
+        <w:t>предоставляют информацию об автосервисных центрах</w:t>
+      </w:r>
+      <w:r>
+        <w:rPr>
+          <w:color w:val="000000" w:themeColor="text1"/>
+          <w:sz w:val="28"/>
+          <w:szCs w:val="28"/>
+          <w:bdr w:val="none" w:sz="0" w:space="0" w:color="auto" w:frame="1"/>
+        </w:rPr>
+        <w:t xml:space="preserve"> в</w:t>
+      </w:r>
+      <w:r>
+        <w:rPr>
+          <w:color w:val="000000" w:themeColor="text1"/>
+          <w:sz w:val="28"/>
+          <w:szCs w:val="28"/>
+          <w:bdr w:val="none" w:sz="0" w:space="0" w:color="auto" w:frame="1"/>
+        </w:rPr>
+        <w:t xml:space="preserve"> маленьких городах</w:t>
+      </w:r>
+      <w:r>
+        <w:rPr>
+          <w:color w:val="000000" w:themeColor="text1"/>
+          <w:sz w:val="28"/>
+          <w:szCs w:val="28"/>
+          <w:bdr w:val="none" w:sz="0" w:space="0" w:color="auto" w:frame="1"/>
+        </w:rPr>
+        <w:t>.</w:t>
+      </w:r>
+    </w:p>
+    <w:p>
+      <w:pPr>
+        <w:spacing w:line="360" w:lineRule="auto"/>
+        <w:jc w:val="both"/>
+        <w:textAlignment w:val="baseline"/>
+        <w:rPr>
+          <w:color w:val="000000" w:themeColor="text1"/>
+          <w:sz w:val="28"/>
+          <w:szCs w:val="28"/>
+          <w:bdr w:val="none" w:sz="0" w:space="0" w:color="auto" w:frame="1"/>
+        </w:rPr>
+      </w:pPr>
+    </w:p>
+    <w:p>
+      <w:pPr>
+        <w:spacing w:line="360" w:lineRule="auto"/>
+        <w:ind w:left="360" w:firstLine="348"/>
+        <w:jc w:val="both"/>
+        <w:textAlignment w:val="baseline"/>
+        <w:rPr>
+          <w:sz w:val="28"/>
+          <w:szCs w:val="28"/>
+        </w:rPr>
+      </w:pPr>
+      <w:r>
+        <w:rPr>
+          <w:color w:val="000000" w:themeColor="text1"/>
+          <w:sz w:val="28"/>
+          <w:szCs w:val="28"/>
+          <w:bdr w:val="none" w:sz="0" w:space="0" w:color="auto" w:frame="1"/>
+        </w:rPr>
+        <w:t xml:space="preserve">1.2 </w:t>
+      </w:r>
+      <w:r>
+        <w:rPr>
+          <w:sz w:val="28"/>
+          <w:szCs w:val="28"/>
+        </w:rPr>
+        <w:t>О</w:t>
+      </w:r>
+      <w:r>
+        <w:rPr>
+          <w:sz w:val="28"/>
+          <w:szCs w:val="28"/>
+        </w:rPr>
+        <w:t>писание существующих способов/процессов решения задачи</w:t>
+      </w:r>
+    </w:p>
+    <w:p>
+      <w:pPr>
+        <w:spacing w:line="360" w:lineRule="auto"/>
+        <w:ind w:firstLine="708"/>
+        <w:jc w:val="both"/>
+        <w:rPr>
+          <w:color w:val="000000" w:themeColor="text1"/>
+          <w:sz w:val="28"/>
+          <w:szCs w:val="28"/>
+        </w:rPr>
+      </w:pPr>
+      <w:r>
+        <w:rPr>
+          <w:color w:val="000000" w:themeColor="text1"/>
+          <w:sz w:val="28"/>
+          <w:szCs w:val="28"/>
+          <w:bdr w:val="none" w:sz="0" w:space="0" w:color="auto" w:frame="1"/>
+        </w:rPr>
+        <w:t>С</w:t>
+      </w:r>
+      <w:r>
+        <w:rPr>
+          <w:color w:val="000000" w:themeColor="text1"/>
+          <w:sz w:val="28"/>
+          <w:szCs w:val="28"/>
+          <w:bdr w:val="none" w:sz="0" w:space="0" w:color="auto" w:frame="1"/>
+        </w:rPr>
+        <w:t>уществуют разные подходы к разр</w:t>
+      </w:r>
+      <w:r>
+        <w:rPr>
+          <w:color w:val="000000" w:themeColor="text1"/>
+          <w:sz w:val="28"/>
+          <w:szCs w:val="28"/>
+          <w:bdr w:val="none" w:sz="0" w:space="0" w:color="auto" w:frame="1"/>
+        </w:rPr>
+        <w:t xml:space="preserve">аботке </w:t>
+      </w:r>
+      <w:r>
+        <w:rPr>
+          <w:color w:val="000000" w:themeColor="text1"/>
+          <w:sz w:val="28"/>
+          <w:szCs w:val="28"/>
+          <w:bdr w:val="none" w:sz="0" w:space="0" w:color="auto" w:frame="1"/>
+        </w:rPr>
+        <w:t xml:space="preserve">подобных </w:t>
+      </w:r>
+      <w:r>
+        <w:rPr>
+          <w:color w:val="000000" w:themeColor="text1"/>
+          <w:sz w:val="28"/>
+          <w:szCs w:val="28"/>
+          <w:bdr w:val="none" w:sz="0" w:space="0" w:color="auto" w:frame="1"/>
+        </w:rPr>
+        <w:t>веб-сервис</w:t>
+      </w:r>
+      <w:r>
+        <w:rPr>
+          <w:color w:val="000000" w:themeColor="text1"/>
+          <w:sz w:val="28"/>
+          <w:szCs w:val="28"/>
+          <w:bdr w:val="none" w:sz="0" w:space="0" w:color="auto" w:frame="1"/>
+        </w:rPr>
+        <w:t>ов:</w:t>
+      </w:r>
+    </w:p>
+    <w:p>
+      <w:pPr>
+        <w:numPr>
+          <w:ilvl w:val="0"/>
+          <w:numId w:val="14"/>
+        </w:numPr>
+        <w:tabs>
+          <w:tab w:val="clear" w:pos="720"/>
+          <w:tab w:val="num" w:pos="1440"/>
+        </w:tabs>
+        <w:spacing w:line="360" w:lineRule="auto"/>
+        <w:jc w:val="both"/>
+        <w:textAlignment w:val="baseline"/>
+        <w:rPr>
+          <w:color w:val="000000" w:themeColor="text1"/>
+          <w:sz w:val="28"/>
+          <w:szCs w:val="28"/>
+        </w:rPr>
+      </w:pPr>
+      <w:r>
+        <w:rPr>
+          <w:color w:val="000000" w:themeColor="text1"/>
+          <w:sz w:val="28"/>
+          <w:szCs w:val="28"/>
+          <w:bdr w:val="none" w:sz="0" w:space="0" w:color="auto" w:frame="1"/>
+        </w:rPr>
+        <w:t>А</w:t>
+      </w:r>
+      <w:r>
+        <w:rPr>
+          <w:color w:val="000000" w:themeColor="text1"/>
+          <w:sz w:val="28"/>
+          <w:szCs w:val="28"/>
+          <w:bdr w:val="none" w:sz="0" w:space="0" w:color="auto" w:frame="1"/>
+        </w:rPr>
+        <w:t>грегатор отзывов: сбор и систематизация отзывов о автосервисах из разных источников. это обеспечивает широкую базу данных, но требует постоянного обновления и проверки информации</w:t>
+      </w:r>
+    </w:p>
+    <w:p>
+      <w:pPr>
+        <w:numPr>
+          <w:ilvl w:val="0"/>
+          <w:numId w:val="14"/>
+        </w:numPr>
+        <w:tabs>
+          <w:tab w:val="clear" w:pos="720"/>
+          <w:tab w:val="num" w:pos="1440"/>
+        </w:tabs>
+        <w:spacing w:line="360" w:lineRule="auto"/>
+        <w:jc w:val="both"/>
+        <w:textAlignment w:val="baseline"/>
+        <w:rPr>
+          <w:color w:val="000000" w:themeColor="text1"/>
+          <w:sz w:val="28"/>
+          <w:szCs w:val="28"/>
+        </w:rPr>
+      </w:pPr>
+      <w:r>
+        <w:rPr>
+          <w:color w:val="000000" w:themeColor="text1"/>
+          <w:sz w:val="28"/>
+          <w:szCs w:val="28"/>
+          <w:bdr w:val="none" w:sz="0" w:space="0" w:color="auto" w:frame="1"/>
+        </w:rPr>
+        <w:t>С</w:t>
+      </w:r>
+      <w:r>
+        <w:rPr>
+          <w:color w:val="000000" w:themeColor="text1"/>
+          <w:sz w:val="28"/>
+          <w:szCs w:val="28"/>
+          <w:bdr w:val="none" w:sz="0" w:space="0" w:color="auto" w:frame="1"/>
+        </w:rPr>
+        <w:t xml:space="preserve">отрудничество с автосервисами: создание партнерских связей с автосервисами, чтобы получить достоверную информацию. это </w:t>
+      </w:r>
+      <w:r>
+        <w:rPr>
+          <w:color w:val="000000" w:themeColor="text1"/>
+          <w:sz w:val="28"/>
+          <w:szCs w:val="28"/>
+          <w:bdr w:val="none" w:sz="0" w:space="0" w:color="auto" w:frame="1"/>
+        </w:rPr>
+        <w:lastRenderedPageBreak/>
+        <w:t>повышает доверие к сервису, но сужает выбор и может вызвать конфликты интересов</w:t>
+      </w:r>
+    </w:p>
+    <w:p>
+      <w:pPr>
+        <w:numPr>
+          <w:ilvl w:val="0"/>
+          <w:numId w:val="14"/>
+        </w:numPr>
+        <w:tabs>
+          <w:tab w:val="clear" w:pos="720"/>
+          <w:tab w:val="num" w:pos="1440"/>
+        </w:tabs>
+        <w:spacing w:line="360" w:lineRule="auto"/>
+        <w:jc w:val="both"/>
+        <w:textAlignment w:val="baseline"/>
+        <w:rPr>
+          <w:color w:val="000000" w:themeColor="text1"/>
+          <w:sz w:val="28"/>
+          <w:szCs w:val="28"/>
+        </w:rPr>
+      </w:pPr>
+      <w:r>
+        <w:rPr>
+          <w:color w:val="000000" w:themeColor="text1"/>
+          <w:sz w:val="28"/>
+          <w:szCs w:val="28"/>
+          <w:bdr w:val="none" w:sz="0" w:space="0" w:color="auto" w:frame="1"/>
+        </w:rPr>
+        <w:t>И</w:t>
+      </w:r>
+      <w:r>
+        <w:rPr>
+          <w:color w:val="000000" w:themeColor="text1"/>
+          <w:sz w:val="28"/>
+          <w:szCs w:val="28"/>
+          <w:bdr w:val="none" w:sz="0" w:space="0" w:color="auto" w:frame="1"/>
+        </w:rPr>
+        <w:t xml:space="preserve">спользование </w:t>
+      </w:r>
+      <w:proofErr w:type="spellStart"/>
+      <w:r>
+        <w:rPr>
+          <w:color w:val="000000" w:themeColor="text1"/>
+          <w:sz w:val="28"/>
+          <w:szCs w:val="28"/>
+          <w:bdr w:val="none" w:sz="0" w:space="0" w:color="auto" w:frame="1"/>
+        </w:rPr>
+        <w:t>api</w:t>
+      </w:r>
+      <w:proofErr w:type="spellEnd"/>
+      <w:r>
+        <w:rPr>
+          <w:color w:val="000000" w:themeColor="text1"/>
+          <w:sz w:val="28"/>
+          <w:szCs w:val="28"/>
+          <w:bdr w:val="none" w:sz="0" w:space="0" w:color="auto" w:frame="1"/>
+        </w:rPr>
+        <w:t xml:space="preserve">: интеграция с уже существующими сервисами или базами данных через </w:t>
+      </w:r>
+      <w:proofErr w:type="spellStart"/>
+      <w:r>
+        <w:rPr>
+          <w:color w:val="000000" w:themeColor="text1"/>
+          <w:sz w:val="28"/>
+          <w:szCs w:val="28"/>
+          <w:bdr w:val="none" w:sz="0" w:space="0" w:color="auto" w:frame="1"/>
+        </w:rPr>
+        <w:t>api</w:t>
+      </w:r>
+      <w:proofErr w:type="spellEnd"/>
+      <w:r>
+        <w:rPr>
+          <w:color w:val="000000" w:themeColor="text1"/>
+          <w:sz w:val="28"/>
+          <w:szCs w:val="28"/>
+          <w:bdr w:val="none" w:sz="0" w:space="0" w:color="auto" w:frame="1"/>
+        </w:rPr>
+        <w:t>. это упрощает разработку и обновление данных, но зависит от сторонних источников и может быть ограничено их возможностями</w:t>
+      </w:r>
+    </w:p>
+    <w:p>
+      <w:pPr>
+        <w:spacing w:line="360" w:lineRule="auto"/>
+        <w:jc w:val="both"/>
+        <w:textAlignment w:val="baseline"/>
+        <w:rPr>
+          <w:sz w:val="28"/>
+          <w:szCs w:val="28"/>
+          <w:bdr w:val="none" w:sz="0" w:space="0" w:color="auto" w:frame="1"/>
+        </w:rPr>
+      </w:pPr>
+    </w:p>
+    <w:p>
+      <w:pPr>
+        <w:spacing w:line="360" w:lineRule="auto"/>
+        <w:ind w:firstLine="357"/>
+        <w:jc w:val="both"/>
+        <w:textAlignment w:val="baseline"/>
+        <w:rPr>
+          <w:sz w:val="28"/>
+          <w:szCs w:val="28"/>
+          <w:bdr w:val="none" w:sz="0" w:space="0" w:color="auto" w:frame="1"/>
+        </w:rPr>
+      </w:pPr>
+      <w:r>
+        <w:rPr>
+          <w:sz w:val="28"/>
+          <w:szCs w:val="28"/>
+          <w:bdr w:val="none" w:sz="0" w:space="0" w:color="auto" w:frame="1"/>
+        </w:rPr>
+        <w:t>Каждый</w:t>
+      </w:r>
+      <w:r>
+        <w:rPr>
+          <w:sz w:val="28"/>
+          <w:szCs w:val="28"/>
+          <w:bdr w:val="none" w:sz="0" w:space="0" w:color="auto" w:frame="1"/>
+        </w:rPr>
+        <w:t xml:space="preserve"> из </w:t>
+      </w:r>
+      <w:r>
+        <w:rPr>
+          <w:sz w:val="28"/>
+          <w:szCs w:val="28"/>
+          <w:bdr w:val="none" w:sz="0" w:space="0" w:color="auto" w:frame="1"/>
+        </w:rPr>
+        <w:t>описанных способов</w:t>
+      </w:r>
+      <w:r>
+        <w:rPr>
+          <w:sz w:val="28"/>
+          <w:szCs w:val="28"/>
+          <w:bdr w:val="none" w:sz="0" w:space="0" w:color="auto" w:frame="1"/>
+        </w:rPr>
+        <w:t xml:space="preserve"> решени</w:t>
+      </w:r>
+      <w:r>
+        <w:rPr>
+          <w:sz w:val="28"/>
+          <w:szCs w:val="28"/>
+          <w:bdr w:val="none" w:sz="0" w:space="0" w:color="auto" w:frame="1"/>
+        </w:rPr>
+        <w:t>я задачи</w:t>
+      </w:r>
+      <w:r>
+        <w:rPr>
+          <w:sz w:val="28"/>
+          <w:szCs w:val="28"/>
+          <w:bdr w:val="none" w:sz="0" w:space="0" w:color="auto" w:frame="1"/>
+        </w:rPr>
+        <w:t xml:space="preserve"> имеет свои преимущества и недостатки. </w:t>
+      </w:r>
+      <w:r>
+        <w:rPr>
+          <w:color w:val="000000" w:themeColor="text1"/>
+          <w:sz w:val="28"/>
+          <w:szCs w:val="28"/>
+          <w:bdr w:val="none" w:sz="0" w:space="0" w:color="auto" w:frame="1"/>
+        </w:rPr>
+        <w:t>В</w:t>
+      </w:r>
+      <w:r>
+        <w:rPr>
+          <w:color w:val="000000" w:themeColor="text1"/>
+          <w:sz w:val="28"/>
+          <w:szCs w:val="28"/>
+          <w:bdr w:val="none" w:sz="0" w:space="0" w:color="auto" w:frame="1"/>
+        </w:rPr>
+        <w:t>ыбор подхода</w:t>
+      </w:r>
+      <w:r>
+        <w:rPr>
+          <w:color w:val="000000" w:themeColor="text1"/>
+          <w:sz w:val="28"/>
+          <w:szCs w:val="28"/>
+          <w:bdr w:val="none" w:sz="0" w:space="0" w:color="auto" w:frame="1"/>
+        </w:rPr>
+        <w:t xml:space="preserve"> </w:t>
+      </w:r>
+      <w:r>
+        <w:rPr>
+          <w:sz w:val="28"/>
+          <w:szCs w:val="28"/>
+          <w:bdr w:val="none" w:sz="0" w:space="0" w:color="auto" w:frame="1"/>
+        </w:rPr>
+        <w:t>в значительной степени</w:t>
+      </w:r>
+      <w:r>
+        <w:rPr>
+          <w:color w:val="000000" w:themeColor="text1"/>
+          <w:sz w:val="28"/>
+          <w:szCs w:val="28"/>
+          <w:bdr w:val="none" w:sz="0" w:space="0" w:color="auto" w:frame="1"/>
+        </w:rPr>
+        <w:t xml:space="preserve"> зависит от конкретных целей и ресурсов проекта</w:t>
+      </w:r>
+      <w:r>
+        <w:rPr>
+          <w:color w:val="000000" w:themeColor="text1"/>
+          <w:sz w:val="28"/>
+          <w:szCs w:val="28"/>
+          <w:bdr w:val="none" w:sz="0" w:space="0" w:color="auto" w:frame="1"/>
+        </w:rPr>
+        <w:t xml:space="preserve">, </w:t>
+      </w:r>
+      <w:r>
+        <w:rPr>
+          <w:color w:val="000000" w:themeColor="text1"/>
+          <w:sz w:val="28"/>
+          <w:szCs w:val="28"/>
+          <w:bdr w:val="none" w:sz="0" w:space="0" w:color="auto" w:frame="1"/>
+        </w:rPr>
+        <w:t>а его</w:t>
+      </w:r>
+      <w:r>
+        <w:rPr>
+          <w:sz w:val="28"/>
+          <w:szCs w:val="28"/>
+          <w:bdr w:val="none" w:sz="0" w:space="0" w:color="auto" w:frame="1"/>
+        </w:rPr>
+        <w:t xml:space="preserve"> эффективность </w:t>
+      </w:r>
+      <w:r>
+        <w:rPr>
+          <w:sz w:val="28"/>
+          <w:szCs w:val="28"/>
+          <w:bdr w:val="none" w:sz="0" w:space="0" w:color="auto" w:frame="1"/>
+        </w:rPr>
+        <w:t>–</w:t>
+      </w:r>
+      <w:r>
+        <w:rPr>
+          <w:sz w:val="28"/>
+          <w:szCs w:val="28"/>
+          <w:bdr w:val="none" w:sz="0" w:space="0" w:color="auto" w:frame="1"/>
+        </w:rPr>
+        <w:t xml:space="preserve"> от с</w:t>
+      </w:r>
+      <w:r>
+        <w:rPr>
+          <w:sz w:val="28"/>
+          <w:szCs w:val="28"/>
+          <w:bdr w:val="none" w:sz="0" w:space="0" w:color="auto" w:frame="1"/>
+        </w:rPr>
+        <w:t>тепени</w:t>
+      </w:r>
+      <w:r>
+        <w:rPr>
+          <w:sz w:val="28"/>
+          <w:szCs w:val="28"/>
+          <w:bdr w:val="none" w:sz="0" w:space="0" w:color="auto" w:frame="1"/>
+        </w:rPr>
+        <w:t xml:space="preserve"> реализ</w:t>
+      </w:r>
+      <w:r>
+        <w:rPr>
+          <w:sz w:val="28"/>
+          <w:szCs w:val="28"/>
+          <w:bdr w:val="none" w:sz="0" w:space="0" w:color="auto" w:frame="1"/>
+        </w:rPr>
+        <w:t>ации</w:t>
+      </w:r>
+      <w:r>
+        <w:rPr>
+          <w:sz w:val="28"/>
+          <w:szCs w:val="28"/>
+          <w:bdr w:val="none" w:sz="0" w:space="0" w:color="auto" w:frame="1"/>
+        </w:rPr>
+        <w:t xml:space="preserve"> и от реакции пользователей на эти изменения.</w:t>
+      </w:r>
+    </w:p>
+    <w:p>
+      <w:pPr>
+        <w:spacing w:line="360" w:lineRule="auto"/>
+        <w:jc w:val="both"/>
+        <w:rPr>
+          <w:sz w:val="28"/>
+        </w:rPr>
+      </w:pPr>
+    </w:p>
+    <w:p>
+      <w:pPr>
+        <w:spacing w:line="360" w:lineRule="auto"/>
+        <w:jc w:val="both"/>
+        <w:rPr>
+          <w:sz w:val="28"/>
+        </w:rPr>
+      </w:pPr>
+      <w:r>
+        <w:rPr>
+          <w:sz w:val="28"/>
+        </w:rPr>
+        <w:tab/>
+        <w:t xml:space="preserve">1.3 </w:t>
+      </w:r>
+      <w:r>
+        <w:rPr>
+          <w:sz w:val="28"/>
+          <w:szCs w:val="28"/>
+        </w:rPr>
+        <w:t>П</w:t>
+      </w:r>
+      <w:r>
+        <w:rPr>
+          <w:sz w:val="28"/>
+          <w:szCs w:val="28"/>
+        </w:rPr>
+        <w:t>ерспективны</w:t>
+      </w:r>
+      <w:r>
+        <w:rPr>
+          <w:sz w:val="28"/>
+          <w:szCs w:val="28"/>
+        </w:rPr>
+        <w:t>е</w:t>
+      </w:r>
+      <w:r>
+        <w:rPr>
+          <w:sz w:val="28"/>
+          <w:szCs w:val="28"/>
+        </w:rPr>
+        <w:t xml:space="preserve"> подход</w:t>
+      </w:r>
+      <w:r>
+        <w:rPr>
+          <w:sz w:val="28"/>
+          <w:szCs w:val="28"/>
+        </w:rPr>
+        <w:t>ы</w:t>
+      </w:r>
+      <w:r>
+        <w:rPr>
+          <w:sz w:val="28"/>
+          <w:szCs w:val="28"/>
+        </w:rPr>
+        <w:t xml:space="preserve"> к решению задачи</w:t>
+      </w:r>
+    </w:p>
+    <w:p>
+      <w:pPr>
+        <w:spacing w:line="360" w:lineRule="auto"/>
+        <w:ind w:left="708"/>
+        <w:rPr>
+          <w:sz w:val="28"/>
+          <w:szCs w:val="28"/>
+        </w:rPr>
+      </w:pPr>
+      <w:r>
+        <w:rPr>
+          <w:sz w:val="28"/>
+          <w:szCs w:val="28"/>
+          <w:bdr w:val="none" w:sz="0" w:space="0" w:color="auto" w:frame="1"/>
+        </w:rPr>
+        <w:t>П</w:t>
+      </w:r>
+      <w:r>
+        <w:rPr>
+          <w:sz w:val="28"/>
+          <w:szCs w:val="28"/>
+          <w:bdr w:val="none" w:sz="0" w:space="0" w:color="auto" w:frame="1"/>
+        </w:rPr>
+        <w:t xml:space="preserve">ерспективными подходами можно считать: </w:t>
+      </w:r>
+    </w:p>
+    <w:p>
+      <w:pPr>
+        <w:numPr>
+          <w:ilvl w:val="0"/>
+          <w:numId w:val="19"/>
+        </w:numPr>
+        <w:tabs>
+          <w:tab w:val="clear" w:pos="720"/>
+          <w:tab w:val="num" w:pos="1428"/>
+        </w:tabs>
+        <w:spacing w:line="360" w:lineRule="auto"/>
+        <w:ind w:left="708"/>
+        <w:textAlignment w:val="baseline"/>
+        <w:rPr>
+          <w:sz w:val="28"/>
+          <w:szCs w:val="28"/>
+        </w:rPr>
+      </w:pPr>
+      <w:r>
+        <w:rPr>
+          <w:sz w:val="28"/>
+          <w:szCs w:val="28"/>
+          <w:bdr w:val="none" w:sz="0" w:space="0" w:color="auto" w:frame="1"/>
+        </w:rPr>
+        <w:t>Обеспечение п</w:t>
+      </w:r>
+      <w:r>
+        <w:rPr>
+          <w:sz w:val="28"/>
+          <w:szCs w:val="28"/>
+          <w:bdr w:val="none" w:sz="0" w:space="0" w:color="auto" w:frame="1"/>
+        </w:rPr>
+        <w:t>розрачност</w:t>
+      </w:r>
+      <w:r>
+        <w:rPr>
+          <w:sz w:val="28"/>
+          <w:szCs w:val="28"/>
+          <w:bdr w:val="none" w:sz="0" w:space="0" w:color="auto" w:frame="1"/>
+        </w:rPr>
+        <w:t>и</w:t>
+      </w:r>
+      <w:r>
+        <w:rPr>
+          <w:sz w:val="28"/>
+          <w:szCs w:val="28"/>
+          <w:bdr w:val="none" w:sz="0" w:space="0" w:color="auto" w:frame="1"/>
+        </w:rPr>
+        <w:t xml:space="preserve">: честность и открытость </w:t>
+      </w:r>
+      <w:r>
+        <w:rPr>
+          <w:sz w:val="28"/>
+          <w:szCs w:val="28"/>
+          <w:bdr w:val="none" w:sz="0" w:space="0" w:color="auto" w:frame="1"/>
+        </w:rPr>
+        <w:t>в</w:t>
+      </w:r>
+      <w:r>
+        <w:rPr>
+          <w:sz w:val="28"/>
+          <w:szCs w:val="28"/>
+          <w:bdr w:val="none" w:sz="0" w:space="0" w:color="auto" w:frame="1"/>
+        </w:rPr>
+        <w:t xml:space="preserve"> методах оценки и рейтингов создают</w:t>
+      </w:r>
+      <w:r>
+        <w:rPr>
+          <w:sz w:val="28"/>
+          <w:szCs w:val="28"/>
+          <w:bdr w:val="none" w:sz="0" w:space="0" w:color="auto" w:frame="1"/>
+        </w:rPr>
+        <w:t xml:space="preserve"> </w:t>
+      </w:r>
+      <w:r>
+        <w:rPr>
+          <w:sz w:val="28"/>
+          <w:szCs w:val="28"/>
+          <w:bdr w:val="none" w:sz="0" w:space="0" w:color="auto" w:frame="1"/>
+        </w:rPr>
+        <w:t>доверие у пользователей</w:t>
+      </w:r>
+      <w:r>
+        <w:rPr>
+          <w:sz w:val="28"/>
+          <w:szCs w:val="28"/>
+          <w:bdr w:val="none" w:sz="0" w:space="0" w:color="auto" w:frame="1"/>
+        </w:rPr>
+        <w:t>.</w:t>
+      </w:r>
+      <w:r>
+        <w:rPr>
+          <w:sz w:val="28"/>
+          <w:szCs w:val="28"/>
+          <w:bdr w:val="none" w:sz="0" w:space="0" w:color="auto" w:frame="1"/>
+        </w:rPr>
+        <w:t xml:space="preserve"> </w:t>
+      </w:r>
+      <w:r>
+        <w:rPr>
+          <w:sz w:val="28"/>
+          <w:szCs w:val="28"/>
+          <w:bdr w:val="none" w:sz="0" w:space="0" w:color="auto" w:frame="1"/>
+        </w:rPr>
+        <w:t>Т</w:t>
+      </w:r>
+      <w:r>
+        <w:rPr>
+          <w:sz w:val="28"/>
+          <w:szCs w:val="28"/>
+          <w:bdr w:val="none" w:sz="0" w:space="0" w:color="auto" w:frame="1"/>
+        </w:rPr>
+        <w:t>акой подход представляет собой долгосрочный инвестиционный план в репутацию сервиса и его восприятие среди пользователей</w:t>
+      </w:r>
+    </w:p>
+    <w:p>
+      <w:pPr>
+        <w:numPr>
+          <w:ilvl w:val="0"/>
+          <w:numId w:val="20"/>
+        </w:numPr>
+        <w:tabs>
+          <w:tab w:val="clear" w:pos="720"/>
+          <w:tab w:val="num" w:pos="1428"/>
+        </w:tabs>
+        <w:spacing w:line="360" w:lineRule="auto"/>
+        <w:ind w:left="708"/>
+        <w:textAlignment w:val="baseline"/>
+        <w:rPr>
+          <w:sz w:val="28"/>
+          <w:szCs w:val="28"/>
+        </w:rPr>
+      </w:pPr>
+      <w:r>
+        <w:rPr>
+          <w:sz w:val="28"/>
+          <w:szCs w:val="28"/>
+          <w:bdr w:val="none" w:sz="0" w:space="0" w:color="auto" w:frame="1"/>
+        </w:rPr>
+        <w:t>А</w:t>
+      </w:r>
+      <w:r>
+        <w:rPr>
+          <w:sz w:val="28"/>
+          <w:szCs w:val="28"/>
+          <w:bdr w:val="none" w:sz="0" w:space="0" w:color="auto" w:frame="1"/>
+        </w:rPr>
+        <w:t>втоматическое обновление данных: современные технологии позволяют автоматизировать процесс сбора и обновления информации</w:t>
+      </w:r>
+      <w:r>
+        <w:rPr>
+          <w:sz w:val="28"/>
+          <w:szCs w:val="28"/>
+          <w:bdr w:val="none" w:sz="0" w:space="0" w:color="auto" w:frame="1"/>
+        </w:rPr>
+        <w:t>.</w:t>
+      </w:r>
+      <w:r>
+        <w:rPr>
+          <w:sz w:val="28"/>
+          <w:szCs w:val="28"/>
+          <w:bdr w:val="none" w:sz="0" w:space="0" w:color="auto" w:frame="1"/>
+        </w:rPr>
+        <w:t xml:space="preserve"> </w:t>
+      </w:r>
+      <w:r>
+        <w:rPr>
+          <w:sz w:val="28"/>
+          <w:szCs w:val="28"/>
+          <w:bdr w:val="none" w:sz="0" w:space="0" w:color="auto" w:frame="1"/>
+        </w:rPr>
+        <w:t>Э</w:t>
+      </w:r>
+      <w:r>
+        <w:rPr>
+          <w:sz w:val="28"/>
+          <w:szCs w:val="28"/>
+          <w:bdr w:val="none" w:sz="0" w:space="0" w:color="auto" w:frame="1"/>
+        </w:rPr>
+        <w:t>то не только значительно уменьшает время ожидания свежих данных, но и улучшает ее актуальность</w:t>
+      </w:r>
+    </w:p>
+    <w:p>
+      <w:pPr>
+        <w:numPr>
+          <w:ilvl w:val="0"/>
+          <w:numId w:val="21"/>
+        </w:numPr>
+        <w:tabs>
+          <w:tab w:val="clear" w:pos="720"/>
+          <w:tab w:val="num" w:pos="1428"/>
+        </w:tabs>
+        <w:spacing w:line="360" w:lineRule="auto"/>
+        <w:ind w:left="708"/>
+        <w:textAlignment w:val="baseline"/>
+        <w:rPr>
+          <w:sz w:val="28"/>
+          <w:szCs w:val="28"/>
+        </w:rPr>
+      </w:pPr>
+      <w:r>
+        <w:rPr>
+          <w:sz w:val="28"/>
+          <w:szCs w:val="28"/>
+          <w:bdr w:val="none" w:sz="0" w:space="0" w:color="auto" w:frame="1"/>
+        </w:rPr>
+        <w:t>Р</w:t>
+      </w:r>
+      <w:r>
+        <w:rPr>
+          <w:sz w:val="28"/>
+          <w:szCs w:val="28"/>
+          <w:bdr w:val="none" w:sz="0" w:space="0" w:color="auto" w:frame="1"/>
+        </w:rPr>
+        <w:t>асширение выбора: включение большего количества автосервисов в базы данных увеличивает шансы пользователей найти нужный сервис</w:t>
+      </w:r>
+      <w:r>
+        <w:rPr>
+          <w:sz w:val="28"/>
+          <w:szCs w:val="28"/>
+          <w:bdr w:val="none" w:sz="0" w:space="0" w:color="auto" w:frame="1"/>
+        </w:rPr>
+        <w:t>. Э</w:t>
+      </w:r>
+      <w:r>
+        <w:rPr>
+          <w:sz w:val="28"/>
+          <w:szCs w:val="28"/>
+          <w:bdr w:val="none" w:sz="0" w:space="0" w:color="auto" w:frame="1"/>
+        </w:rPr>
+        <w:t>тот подход делает рейтинги более полными и разнообразными</w:t>
+      </w:r>
+    </w:p>
+    <w:p>
+      <w:pPr>
+        <w:spacing w:line="360" w:lineRule="auto"/>
+        <w:ind w:firstLine="708"/>
+        <w:jc w:val="both"/>
+        <w:rPr>
+          <w:sz w:val="28"/>
+          <w:szCs w:val="28"/>
+          <w:bdr w:val="none" w:sz="0" w:space="0" w:color="auto" w:frame="1"/>
+        </w:rPr>
+      </w:pPr>
+      <w:r>
+        <w:rPr>
+          <w:sz w:val="28"/>
+          <w:szCs w:val="28"/>
+          <w:bdr w:val="none" w:sz="0" w:space="0" w:color="auto" w:frame="1"/>
+        </w:rPr>
+        <w:t>Перспективность выбранных подходов заключается в том</w:t>
+      </w:r>
+      <w:r>
+        <w:rPr>
+          <w:sz w:val="28"/>
+          <w:szCs w:val="28"/>
+          <w:bdr w:val="none" w:sz="0" w:space="0" w:color="auto" w:frame="1"/>
+        </w:rPr>
+        <w:t>, что они направлены на улучшение пользователями веб-сервисов для просмотра и сравнения рейтингов автосервисов и стремятся улучшить качество и достоверность предоставляемой информации, при этом упрощая процесс ее получения</w:t>
+      </w:r>
+    </w:p>
+    <w:p>
+      <w:pPr>
+        <w:spacing w:line="360" w:lineRule="auto"/>
+        <w:ind w:firstLine="708"/>
+        <w:jc w:val="both"/>
+        <w:rPr>
+          <w:sz w:val="28"/>
+          <w:szCs w:val="28"/>
+          <w:bdr w:val="none" w:sz="0" w:space="0" w:color="auto" w:frame="1"/>
+        </w:rPr>
+      </w:pPr>
+    </w:p>
+    <w:p>
+      <w:pPr>
+        <w:spacing w:line="360" w:lineRule="auto"/>
+        <w:ind w:firstLine="708"/>
+        <w:jc w:val="both"/>
+        <w:rPr>
+          <w:sz w:val="28"/>
+          <w:szCs w:val="28"/>
+        </w:rPr>
+      </w:pPr>
+      <w:r>
+        <w:rPr>
+          <w:sz w:val="28"/>
+          <w:szCs w:val="28"/>
+          <w:bdr w:val="none" w:sz="0" w:space="0" w:color="auto" w:frame="1"/>
+        </w:rPr>
+        <w:t xml:space="preserve">1.4 </w:t>
+      </w:r>
     </w:p>
     <w:p>
       <w:pPr>
@@ -10259,7 +11473,23 @@
           <w:sz w:val="28"/>
           <w:highlight w:val="yellow"/>
         </w:rPr>
-        <w:t>Морозова, Е. С. Технология создания виртуальных интерактивных туров / Е. С. Морозова, В. В. Лавров // Теплотехника и информатика в образовании, науке и производстве : сборник докладов I Всероссийской научно-практической конференции студентов, аспирантов и молодых ученых (TIM2012) с Международным участием / УрФУ [и др.] ; под ред. Н. А. Спирина.– Екатеринбург, 2012.– С. 245-247.</w:t>
+        <w:t xml:space="preserve">Морозова, Е. С. Технология создания виртуальных интерактивных туров / Е. С. Морозова, В. В. Лавров // Теплотехника и информатика в образовании, науке и производстве : сборник докладов I Всероссийской научно-практической конференции студентов, аспирантов и молодых ученых (TIM2012) с Международным участием / </w:t>
+      </w:r>
+      <w:proofErr w:type="spellStart"/>
+      <w:r>
+        <w:rPr>
+          <w:sz w:val="28"/>
+          <w:highlight w:val="yellow"/>
+        </w:rPr>
+        <w:t>УрФУ</w:t>
+      </w:r>
+      <w:proofErr w:type="spellEnd"/>
+      <w:r>
+        <w:rPr>
+          <w:sz w:val="28"/>
+          <w:highlight w:val="yellow"/>
+        </w:rPr>
+        <w:t xml:space="preserve"> [и др.] ; под ред. Н. А. Спирина.– Екатеринбург, 2012.– С. 245-247.</w:t>
       </w:r>
     </w:p>
     <w:p>
@@ -10282,7 +11512,23 @@
           <w:sz w:val="28"/>
           <w:highlight w:val="yellow"/>
         </w:rPr>
-        <w:t>Что такое виртуальный тур? [Электронный ресурс]. —Режим доступа : https://3dturov.net (дата обращения 28.04.2022).</w:t>
+        <w:t xml:space="preserve">Что такое виртуальный тур? [Электронный ресурс]. —Режим </w:t>
+      </w:r>
+      <w:proofErr w:type="gramStart"/>
+      <w:r>
+        <w:rPr>
+          <w:sz w:val="28"/>
+          <w:highlight w:val="yellow"/>
+        </w:rPr>
+        <w:t>доступа :</w:t>
+      </w:r>
+      <w:proofErr w:type="gramEnd"/>
+      <w:r>
+        <w:rPr>
+          <w:sz w:val="28"/>
+          <w:highlight w:val="yellow"/>
+        </w:rPr>
+        <w:t xml:space="preserve"> https://3dturov.net (дата обращения 28.04.2022).</w:t>
       </w:r>
     </w:p>
     <w:p>
@@ -11045,8 +12291,2328 @@
       </w:pPr>
     </w:lvl>
   </w:abstractNum>
+  <w:abstractNum w:abstractNumId="1" w15:restartNumberingAfterBreak="0">
+    <w:nsid w:val="0DFF1298"/>
+    <w:multiLevelType w:val="multilevel"/>
+    <w:tmpl w:val="FCAC060C"/>
+    <w:lvl w:ilvl="0">
+      <w:start w:val="3"/>
+      <w:numFmt w:val="decimal"/>
+      <w:lvlText w:val="%1."/>
+      <w:lvlJc w:val="left"/>
+      <w:pPr>
+        <w:tabs>
+          <w:tab w:val="num" w:pos="720"/>
+        </w:tabs>
+        <w:ind w:left="720" w:hanging="360"/>
+      </w:pPr>
+    </w:lvl>
+    <w:lvl w:ilvl="1" w:tentative="1">
+      <w:start w:val="1"/>
+      <w:numFmt w:val="decimal"/>
+      <w:lvlText w:val="%2."/>
+      <w:lvlJc w:val="left"/>
+      <w:pPr>
+        <w:tabs>
+          <w:tab w:val="num" w:pos="1440"/>
+        </w:tabs>
+        <w:ind w:left="1440" w:hanging="360"/>
+      </w:pPr>
+    </w:lvl>
+    <w:lvl w:ilvl="2" w:tentative="1">
+      <w:start w:val="1"/>
+      <w:numFmt w:val="decimal"/>
+      <w:lvlText w:val="%3."/>
+      <w:lvlJc w:val="left"/>
+      <w:pPr>
+        <w:tabs>
+          <w:tab w:val="num" w:pos="2160"/>
+        </w:tabs>
+        <w:ind w:left="2160" w:hanging="360"/>
+      </w:pPr>
+    </w:lvl>
+    <w:lvl w:ilvl="3" w:tentative="1">
+      <w:start w:val="1"/>
+      <w:numFmt w:val="decimal"/>
+      <w:lvlText w:val="%4."/>
+      <w:lvlJc w:val="left"/>
+      <w:pPr>
+        <w:tabs>
+          <w:tab w:val="num" w:pos="2880"/>
+        </w:tabs>
+        <w:ind w:left="2880" w:hanging="360"/>
+      </w:pPr>
+    </w:lvl>
+    <w:lvl w:ilvl="4" w:tentative="1">
+      <w:start w:val="1"/>
+      <w:numFmt w:val="decimal"/>
+      <w:lvlText w:val="%5."/>
+      <w:lvlJc w:val="left"/>
+      <w:pPr>
+        <w:tabs>
+          <w:tab w:val="num" w:pos="3600"/>
+        </w:tabs>
+        <w:ind w:left="3600" w:hanging="360"/>
+      </w:pPr>
+    </w:lvl>
+    <w:lvl w:ilvl="5" w:tentative="1">
+      <w:start w:val="1"/>
+      <w:numFmt w:val="decimal"/>
+      <w:lvlText w:val="%6."/>
+      <w:lvlJc w:val="left"/>
+      <w:pPr>
+        <w:tabs>
+          <w:tab w:val="num" w:pos="4320"/>
+        </w:tabs>
+        <w:ind w:left="4320" w:hanging="360"/>
+      </w:pPr>
+    </w:lvl>
+    <w:lvl w:ilvl="6" w:tentative="1">
+      <w:start w:val="1"/>
+      <w:numFmt w:val="decimal"/>
+      <w:lvlText w:val="%7."/>
+      <w:lvlJc w:val="left"/>
+      <w:pPr>
+        <w:tabs>
+          <w:tab w:val="num" w:pos="5040"/>
+        </w:tabs>
+        <w:ind w:left="5040" w:hanging="360"/>
+      </w:pPr>
+    </w:lvl>
+    <w:lvl w:ilvl="7" w:tentative="1">
+      <w:start w:val="1"/>
+      <w:numFmt w:val="decimal"/>
+      <w:lvlText w:val="%8."/>
+      <w:lvlJc w:val="left"/>
+      <w:pPr>
+        <w:tabs>
+          <w:tab w:val="num" w:pos="5760"/>
+        </w:tabs>
+        <w:ind w:left="5760" w:hanging="360"/>
+      </w:pPr>
+    </w:lvl>
+    <w:lvl w:ilvl="8" w:tentative="1">
+      <w:start w:val="1"/>
+      <w:numFmt w:val="decimal"/>
+      <w:lvlText w:val="%9."/>
+      <w:lvlJc w:val="left"/>
+      <w:pPr>
+        <w:tabs>
+          <w:tab w:val="num" w:pos="6480"/>
+        </w:tabs>
+        <w:ind w:left="6480" w:hanging="360"/>
+      </w:pPr>
+    </w:lvl>
+  </w:abstractNum>
+  <w:abstractNum w:abstractNumId="2" w15:restartNumberingAfterBreak="0">
+    <w:nsid w:val="11A04F2F"/>
+    <w:multiLevelType w:val="multilevel"/>
+    <w:tmpl w:val="EFC29B48"/>
+    <w:lvl w:ilvl="0">
+      <w:start w:val="2"/>
+      <w:numFmt w:val="decimal"/>
+      <w:lvlText w:val="%1."/>
+      <w:lvlJc w:val="left"/>
+      <w:pPr>
+        <w:tabs>
+          <w:tab w:val="num" w:pos="720"/>
+        </w:tabs>
+        <w:ind w:left="720" w:hanging="360"/>
+      </w:pPr>
+    </w:lvl>
+    <w:lvl w:ilvl="1" w:tentative="1">
+      <w:start w:val="1"/>
+      <w:numFmt w:val="decimal"/>
+      <w:lvlText w:val="%2."/>
+      <w:lvlJc w:val="left"/>
+      <w:pPr>
+        <w:tabs>
+          <w:tab w:val="num" w:pos="1440"/>
+        </w:tabs>
+        <w:ind w:left="1440" w:hanging="360"/>
+      </w:pPr>
+    </w:lvl>
+    <w:lvl w:ilvl="2" w:tentative="1">
+      <w:start w:val="1"/>
+      <w:numFmt w:val="decimal"/>
+      <w:lvlText w:val="%3."/>
+      <w:lvlJc w:val="left"/>
+      <w:pPr>
+        <w:tabs>
+          <w:tab w:val="num" w:pos="2160"/>
+        </w:tabs>
+        <w:ind w:left="2160" w:hanging="360"/>
+      </w:pPr>
+    </w:lvl>
+    <w:lvl w:ilvl="3" w:tentative="1">
+      <w:start w:val="1"/>
+      <w:numFmt w:val="decimal"/>
+      <w:lvlText w:val="%4."/>
+      <w:lvlJc w:val="left"/>
+      <w:pPr>
+        <w:tabs>
+          <w:tab w:val="num" w:pos="2880"/>
+        </w:tabs>
+        <w:ind w:left="2880" w:hanging="360"/>
+      </w:pPr>
+    </w:lvl>
+    <w:lvl w:ilvl="4" w:tentative="1">
+      <w:start w:val="1"/>
+      <w:numFmt w:val="decimal"/>
+      <w:lvlText w:val="%5."/>
+      <w:lvlJc w:val="left"/>
+      <w:pPr>
+        <w:tabs>
+          <w:tab w:val="num" w:pos="3600"/>
+        </w:tabs>
+        <w:ind w:left="3600" w:hanging="360"/>
+      </w:pPr>
+    </w:lvl>
+    <w:lvl w:ilvl="5" w:tentative="1">
+      <w:start w:val="1"/>
+      <w:numFmt w:val="decimal"/>
+      <w:lvlText w:val="%6."/>
+      <w:lvlJc w:val="left"/>
+      <w:pPr>
+        <w:tabs>
+          <w:tab w:val="num" w:pos="4320"/>
+        </w:tabs>
+        <w:ind w:left="4320" w:hanging="360"/>
+      </w:pPr>
+    </w:lvl>
+    <w:lvl w:ilvl="6" w:tentative="1">
+      <w:start w:val="1"/>
+      <w:numFmt w:val="decimal"/>
+      <w:lvlText w:val="%7."/>
+      <w:lvlJc w:val="left"/>
+      <w:pPr>
+        <w:tabs>
+          <w:tab w:val="num" w:pos="5040"/>
+        </w:tabs>
+        <w:ind w:left="5040" w:hanging="360"/>
+      </w:pPr>
+    </w:lvl>
+    <w:lvl w:ilvl="7" w:tentative="1">
+      <w:start w:val="1"/>
+      <w:numFmt w:val="decimal"/>
+      <w:lvlText w:val="%8."/>
+      <w:lvlJc w:val="left"/>
+      <w:pPr>
+        <w:tabs>
+          <w:tab w:val="num" w:pos="5760"/>
+        </w:tabs>
+        <w:ind w:left="5760" w:hanging="360"/>
+      </w:pPr>
+    </w:lvl>
+    <w:lvl w:ilvl="8" w:tentative="1">
+      <w:start w:val="1"/>
+      <w:numFmt w:val="decimal"/>
+      <w:lvlText w:val="%9."/>
+      <w:lvlJc w:val="left"/>
+      <w:pPr>
+        <w:tabs>
+          <w:tab w:val="num" w:pos="6480"/>
+        </w:tabs>
+        <w:ind w:left="6480" w:hanging="360"/>
+      </w:pPr>
+    </w:lvl>
+  </w:abstractNum>
+  <w:abstractNum w:abstractNumId="3" w15:restartNumberingAfterBreak="0">
+    <w:nsid w:val="127C59B0"/>
+    <w:multiLevelType w:val="multilevel"/>
+    <w:tmpl w:val="FB849120"/>
+    <w:lvl w:ilvl="0">
+      <w:start w:val="1"/>
+      <w:numFmt w:val="decimal"/>
+      <w:lvlText w:val="%1."/>
+      <w:lvlJc w:val="left"/>
+      <w:pPr>
+        <w:tabs>
+          <w:tab w:val="num" w:pos="720"/>
+        </w:tabs>
+        <w:ind w:left="720" w:hanging="360"/>
+      </w:pPr>
+    </w:lvl>
+    <w:lvl w:ilvl="1" w:tentative="1">
+      <w:start w:val="1"/>
+      <w:numFmt w:val="decimal"/>
+      <w:lvlText w:val="%2."/>
+      <w:lvlJc w:val="left"/>
+      <w:pPr>
+        <w:tabs>
+          <w:tab w:val="num" w:pos="1440"/>
+        </w:tabs>
+        <w:ind w:left="1440" w:hanging="360"/>
+      </w:pPr>
+    </w:lvl>
+    <w:lvl w:ilvl="2" w:tentative="1">
+      <w:start w:val="1"/>
+      <w:numFmt w:val="decimal"/>
+      <w:lvlText w:val="%3."/>
+      <w:lvlJc w:val="left"/>
+      <w:pPr>
+        <w:tabs>
+          <w:tab w:val="num" w:pos="2160"/>
+        </w:tabs>
+        <w:ind w:left="2160" w:hanging="360"/>
+      </w:pPr>
+    </w:lvl>
+    <w:lvl w:ilvl="3" w:tentative="1">
+      <w:start w:val="1"/>
+      <w:numFmt w:val="decimal"/>
+      <w:lvlText w:val="%4."/>
+      <w:lvlJc w:val="left"/>
+      <w:pPr>
+        <w:tabs>
+          <w:tab w:val="num" w:pos="2880"/>
+        </w:tabs>
+        <w:ind w:left="2880" w:hanging="360"/>
+      </w:pPr>
+    </w:lvl>
+    <w:lvl w:ilvl="4" w:tentative="1">
+      <w:start w:val="1"/>
+      <w:numFmt w:val="decimal"/>
+      <w:lvlText w:val="%5."/>
+      <w:lvlJc w:val="left"/>
+      <w:pPr>
+        <w:tabs>
+          <w:tab w:val="num" w:pos="3600"/>
+        </w:tabs>
+        <w:ind w:left="3600" w:hanging="360"/>
+      </w:pPr>
+    </w:lvl>
+    <w:lvl w:ilvl="5" w:tentative="1">
+      <w:start w:val="1"/>
+      <w:numFmt w:val="decimal"/>
+      <w:lvlText w:val="%6."/>
+      <w:lvlJc w:val="left"/>
+      <w:pPr>
+        <w:tabs>
+          <w:tab w:val="num" w:pos="4320"/>
+        </w:tabs>
+        <w:ind w:left="4320" w:hanging="360"/>
+      </w:pPr>
+    </w:lvl>
+    <w:lvl w:ilvl="6" w:tentative="1">
+      <w:start w:val="1"/>
+      <w:numFmt w:val="decimal"/>
+      <w:lvlText w:val="%7."/>
+      <w:lvlJc w:val="left"/>
+      <w:pPr>
+        <w:tabs>
+          <w:tab w:val="num" w:pos="5040"/>
+        </w:tabs>
+        <w:ind w:left="5040" w:hanging="360"/>
+      </w:pPr>
+    </w:lvl>
+    <w:lvl w:ilvl="7" w:tentative="1">
+      <w:start w:val="1"/>
+      <w:numFmt w:val="decimal"/>
+      <w:lvlText w:val="%8."/>
+      <w:lvlJc w:val="left"/>
+      <w:pPr>
+        <w:tabs>
+          <w:tab w:val="num" w:pos="5760"/>
+        </w:tabs>
+        <w:ind w:left="5760" w:hanging="360"/>
+      </w:pPr>
+    </w:lvl>
+    <w:lvl w:ilvl="8" w:tentative="1">
+      <w:start w:val="1"/>
+      <w:numFmt w:val="decimal"/>
+      <w:lvlText w:val="%9."/>
+      <w:lvlJc w:val="left"/>
+      <w:pPr>
+        <w:tabs>
+          <w:tab w:val="num" w:pos="6480"/>
+        </w:tabs>
+        <w:ind w:left="6480" w:hanging="360"/>
+      </w:pPr>
+    </w:lvl>
+  </w:abstractNum>
+  <w:abstractNum w:abstractNumId="4" w15:restartNumberingAfterBreak="0">
+    <w:nsid w:val="189E113C"/>
+    <w:multiLevelType w:val="multilevel"/>
+    <w:tmpl w:val="ABE4C5DE"/>
+    <w:lvl w:ilvl="0">
+      <w:start w:val="2"/>
+      <w:numFmt w:val="decimal"/>
+      <w:lvlText w:val="%1."/>
+      <w:lvlJc w:val="left"/>
+      <w:pPr>
+        <w:tabs>
+          <w:tab w:val="num" w:pos="720"/>
+        </w:tabs>
+        <w:ind w:left="720" w:hanging="360"/>
+      </w:pPr>
+    </w:lvl>
+    <w:lvl w:ilvl="1" w:tentative="1">
+      <w:start w:val="1"/>
+      <w:numFmt w:val="decimal"/>
+      <w:lvlText w:val="%2."/>
+      <w:lvlJc w:val="left"/>
+      <w:pPr>
+        <w:tabs>
+          <w:tab w:val="num" w:pos="1440"/>
+        </w:tabs>
+        <w:ind w:left="1440" w:hanging="360"/>
+      </w:pPr>
+    </w:lvl>
+    <w:lvl w:ilvl="2" w:tentative="1">
+      <w:start w:val="1"/>
+      <w:numFmt w:val="decimal"/>
+      <w:lvlText w:val="%3."/>
+      <w:lvlJc w:val="left"/>
+      <w:pPr>
+        <w:tabs>
+          <w:tab w:val="num" w:pos="2160"/>
+        </w:tabs>
+        <w:ind w:left="2160" w:hanging="360"/>
+      </w:pPr>
+    </w:lvl>
+    <w:lvl w:ilvl="3" w:tentative="1">
+      <w:start w:val="1"/>
+      <w:numFmt w:val="decimal"/>
+      <w:lvlText w:val="%4."/>
+      <w:lvlJc w:val="left"/>
+      <w:pPr>
+        <w:tabs>
+          <w:tab w:val="num" w:pos="2880"/>
+        </w:tabs>
+        <w:ind w:left="2880" w:hanging="360"/>
+      </w:pPr>
+    </w:lvl>
+    <w:lvl w:ilvl="4" w:tentative="1">
+      <w:start w:val="1"/>
+      <w:numFmt w:val="decimal"/>
+      <w:lvlText w:val="%5."/>
+      <w:lvlJc w:val="left"/>
+      <w:pPr>
+        <w:tabs>
+          <w:tab w:val="num" w:pos="3600"/>
+        </w:tabs>
+        <w:ind w:left="3600" w:hanging="360"/>
+      </w:pPr>
+    </w:lvl>
+    <w:lvl w:ilvl="5" w:tentative="1">
+      <w:start w:val="1"/>
+      <w:numFmt w:val="decimal"/>
+      <w:lvlText w:val="%6."/>
+      <w:lvlJc w:val="left"/>
+      <w:pPr>
+        <w:tabs>
+          <w:tab w:val="num" w:pos="4320"/>
+        </w:tabs>
+        <w:ind w:left="4320" w:hanging="360"/>
+      </w:pPr>
+    </w:lvl>
+    <w:lvl w:ilvl="6" w:tentative="1">
+      <w:start w:val="1"/>
+      <w:numFmt w:val="decimal"/>
+      <w:lvlText w:val="%7."/>
+      <w:lvlJc w:val="left"/>
+      <w:pPr>
+        <w:tabs>
+          <w:tab w:val="num" w:pos="5040"/>
+        </w:tabs>
+        <w:ind w:left="5040" w:hanging="360"/>
+      </w:pPr>
+    </w:lvl>
+    <w:lvl w:ilvl="7" w:tentative="1">
+      <w:start w:val="1"/>
+      <w:numFmt w:val="decimal"/>
+      <w:lvlText w:val="%8."/>
+      <w:lvlJc w:val="left"/>
+      <w:pPr>
+        <w:tabs>
+          <w:tab w:val="num" w:pos="5760"/>
+        </w:tabs>
+        <w:ind w:left="5760" w:hanging="360"/>
+      </w:pPr>
+    </w:lvl>
+    <w:lvl w:ilvl="8" w:tentative="1">
+      <w:start w:val="1"/>
+      <w:numFmt w:val="decimal"/>
+      <w:lvlText w:val="%9."/>
+      <w:lvlJc w:val="left"/>
+      <w:pPr>
+        <w:tabs>
+          <w:tab w:val="num" w:pos="6480"/>
+        </w:tabs>
+        <w:ind w:left="6480" w:hanging="360"/>
+      </w:pPr>
+    </w:lvl>
+  </w:abstractNum>
+  <w:abstractNum w:abstractNumId="5" w15:restartNumberingAfterBreak="0">
+    <w:nsid w:val="1B9B489E"/>
+    <w:multiLevelType w:val="multilevel"/>
+    <w:tmpl w:val="1BDAC168"/>
+    <w:lvl w:ilvl="0">
+      <w:start w:val="3"/>
+      <w:numFmt w:val="decimal"/>
+      <w:lvlText w:val="%1."/>
+      <w:lvlJc w:val="left"/>
+      <w:pPr>
+        <w:tabs>
+          <w:tab w:val="num" w:pos="720"/>
+        </w:tabs>
+        <w:ind w:left="720" w:hanging="360"/>
+      </w:pPr>
+    </w:lvl>
+    <w:lvl w:ilvl="1" w:tentative="1">
+      <w:start w:val="1"/>
+      <w:numFmt w:val="decimal"/>
+      <w:lvlText w:val="%2."/>
+      <w:lvlJc w:val="left"/>
+      <w:pPr>
+        <w:tabs>
+          <w:tab w:val="num" w:pos="1440"/>
+        </w:tabs>
+        <w:ind w:left="1440" w:hanging="360"/>
+      </w:pPr>
+    </w:lvl>
+    <w:lvl w:ilvl="2" w:tentative="1">
+      <w:start w:val="1"/>
+      <w:numFmt w:val="decimal"/>
+      <w:lvlText w:val="%3."/>
+      <w:lvlJc w:val="left"/>
+      <w:pPr>
+        <w:tabs>
+          <w:tab w:val="num" w:pos="2160"/>
+        </w:tabs>
+        <w:ind w:left="2160" w:hanging="360"/>
+      </w:pPr>
+    </w:lvl>
+    <w:lvl w:ilvl="3" w:tentative="1">
+      <w:start w:val="1"/>
+      <w:numFmt w:val="decimal"/>
+      <w:lvlText w:val="%4."/>
+      <w:lvlJc w:val="left"/>
+      <w:pPr>
+        <w:tabs>
+          <w:tab w:val="num" w:pos="2880"/>
+        </w:tabs>
+        <w:ind w:left="2880" w:hanging="360"/>
+      </w:pPr>
+    </w:lvl>
+    <w:lvl w:ilvl="4" w:tentative="1">
+      <w:start w:val="1"/>
+      <w:numFmt w:val="decimal"/>
+      <w:lvlText w:val="%5."/>
+      <w:lvlJc w:val="left"/>
+      <w:pPr>
+        <w:tabs>
+          <w:tab w:val="num" w:pos="3600"/>
+        </w:tabs>
+        <w:ind w:left="3600" w:hanging="360"/>
+      </w:pPr>
+    </w:lvl>
+    <w:lvl w:ilvl="5" w:tentative="1">
+      <w:start w:val="1"/>
+      <w:numFmt w:val="decimal"/>
+      <w:lvlText w:val="%6."/>
+      <w:lvlJc w:val="left"/>
+      <w:pPr>
+        <w:tabs>
+          <w:tab w:val="num" w:pos="4320"/>
+        </w:tabs>
+        <w:ind w:left="4320" w:hanging="360"/>
+      </w:pPr>
+    </w:lvl>
+    <w:lvl w:ilvl="6" w:tentative="1">
+      <w:start w:val="1"/>
+      <w:numFmt w:val="decimal"/>
+      <w:lvlText w:val="%7."/>
+      <w:lvlJc w:val="left"/>
+      <w:pPr>
+        <w:tabs>
+          <w:tab w:val="num" w:pos="5040"/>
+        </w:tabs>
+        <w:ind w:left="5040" w:hanging="360"/>
+      </w:pPr>
+    </w:lvl>
+    <w:lvl w:ilvl="7" w:tentative="1">
+      <w:start w:val="1"/>
+      <w:numFmt w:val="decimal"/>
+      <w:lvlText w:val="%8."/>
+      <w:lvlJc w:val="left"/>
+      <w:pPr>
+        <w:tabs>
+          <w:tab w:val="num" w:pos="5760"/>
+        </w:tabs>
+        <w:ind w:left="5760" w:hanging="360"/>
+      </w:pPr>
+    </w:lvl>
+    <w:lvl w:ilvl="8" w:tentative="1">
+      <w:start w:val="1"/>
+      <w:numFmt w:val="decimal"/>
+      <w:lvlText w:val="%9."/>
+      <w:lvlJc w:val="left"/>
+      <w:pPr>
+        <w:tabs>
+          <w:tab w:val="num" w:pos="6480"/>
+        </w:tabs>
+        <w:ind w:left="6480" w:hanging="360"/>
+      </w:pPr>
+    </w:lvl>
+  </w:abstractNum>
+  <w:abstractNum w:abstractNumId="6" w15:restartNumberingAfterBreak="0">
+    <w:nsid w:val="1DBB3374"/>
+    <w:multiLevelType w:val="multilevel"/>
+    <w:tmpl w:val="73D2AF90"/>
+    <w:lvl w:ilvl="0">
+      <w:start w:val="2"/>
+      <w:numFmt w:val="decimal"/>
+      <w:lvlText w:val="%1."/>
+      <w:lvlJc w:val="left"/>
+      <w:pPr>
+        <w:tabs>
+          <w:tab w:val="num" w:pos="720"/>
+        </w:tabs>
+        <w:ind w:left="720" w:hanging="360"/>
+      </w:pPr>
+    </w:lvl>
+    <w:lvl w:ilvl="1" w:tentative="1">
+      <w:start w:val="1"/>
+      <w:numFmt w:val="decimal"/>
+      <w:lvlText w:val="%2."/>
+      <w:lvlJc w:val="left"/>
+      <w:pPr>
+        <w:tabs>
+          <w:tab w:val="num" w:pos="1440"/>
+        </w:tabs>
+        <w:ind w:left="1440" w:hanging="360"/>
+      </w:pPr>
+    </w:lvl>
+    <w:lvl w:ilvl="2" w:tentative="1">
+      <w:start w:val="1"/>
+      <w:numFmt w:val="decimal"/>
+      <w:lvlText w:val="%3."/>
+      <w:lvlJc w:val="left"/>
+      <w:pPr>
+        <w:tabs>
+          <w:tab w:val="num" w:pos="2160"/>
+        </w:tabs>
+        <w:ind w:left="2160" w:hanging="360"/>
+      </w:pPr>
+    </w:lvl>
+    <w:lvl w:ilvl="3" w:tentative="1">
+      <w:start w:val="1"/>
+      <w:numFmt w:val="decimal"/>
+      <w:lvlText w:val="%4."/>
+      <w:lvlJc w:val="left"/>
+      <w:pPr>
+        <w:tabs>
+          <w:tab w:val="num" w:pos="2880"/>
+        </w:tabs>
+        <w:ind w:left="2880" w:hanging="360"/>
+      </w:pPr>
+    </w:lvl>
+    <w:lvl w:ilvl="4" w:tentative="1">
+      <w:start w:val="1"/>
+      <w:numFmt w:val="decimal"/>
+      <w:lvlText w:val="%5."/>
+      <w:lvlJc w:val="left"/>
+      <w:pPr>
+        <w:tabs>
+          <w:tab w:val="num" w:pos="3600"/>
+        </w:tabs>
+        <w:ind w:left="3600" w:hanging="360"/>
+      </w:pPr>
+    </w:lvl>
+    <w:lvl w:ilvl="5" w:tentative="1">
+      <w:start w:val="1"/>
+      <w:numFmt w:val="decimal"/>
+      <w:lvlText w:val="%6."/>
+      <w:lvlJc w:val="left"/>
+      <w:pPr>
+        <w:tabs>
+          <w:tab w:val="num" w:pos="4320"/>
+        </w:tabs>
+        <w:ind w:left="4320" w:hanging="360"/>
+      </w:pPr>
+    </w:lvl>
+    <w:lvl w:ilvl="6" w:tentative="1">
+      <w:start w:val="1"/>
+      <w:numFmt w:val="decimal"/>
+      <w:lvlText w:val="%7."/>
+      <w:lvlJc w:val="left"/>
+      <w:pPr>
+        <w:tabs>
+          <w:tab w:val="num" w:pos="5040"/>
+        </w:tabs>
+        <w:ind w:left="5040" w:hanging="360"/>
+      </w:pPr>
+    </w:lvl>
+    <w:lvl w:ilvl="7" w:tentative="1">
+      <w:start w:val="1"/>
+      <w:numFmt w:val="decimal"/>
+      <w:lvlText w:val="%8."/>
+      <w:lvlJc w:val="left"/>
+      <w:pPr>
+        <w:tabs>
+          <w:tab w:val="num" w:pos="5760"/>
+        </w:tabs>
+        <w:ind w:left="5760" w:hanging="360"/>
+      </w:pPr>
+    </w:lvl>
+    <w:lvl w:ilvl="8" w:tentative="1">
+      <w:start w:val="1"/>
+      <w:numFmt w:val="decimal"/>
+      <w:lvlText w:val="%9."/>
+      <w:lvlJc w:val="left"/>
+      <w:pPr>
+        <w:tabs>
+          <w:tab w:val="num" w:pos="6480"/>
+        </w:tabs>
+        <w:ind w:left="6480" w:hanging="360"/>
+      </w:pPr>
+    </w:lvl>
+  </w:abstractNum>
+  <w:abstractNum w:abstractNumId="7" w15:restartNumberingAfterBreak="0">
+    <w:nsid w:val="21B41C0B"/>
+    <w:multiLevelType w:val="multilevel"/>
+    <w:tmpl w:val="3220713E"/>
+    <w:lvl w:ilvl="0">
+      <w:start w:val="1"/>
+      <w:numFmt w:val="decimal"/>
+      <w:lvlText w:val="%1."/>
+      <w:lvlJc w:val="left"/>
+      <w:pPr>
+        <w:tabs>
+          <w:tab w:val="num" w:pos="720"/>
+        </w:tabs>
+        <w:ind w:left="720" w:hanging="360"/>
+      </w:pPr>
+    </w:lvl>
+    <w:lvl w:ilvl="1" w:tentative="1">
+      <w:start w:val="1"/>
+      <w:numFmt w:val="decimal"/>
+      <w:lvlText w:val="%2."/>
+      <w:lvlJc w:val="left"/>
+      <w:pPr>
+        <w:tabs>
+          <w:tab w:val="num" w:pos="1440"/>
+        </w:tabs>
+        <w:ind w:left="1440" w:hanging="360"/>
+      </w:pPr>
+    </w:lvl>
+    <w:lvl w:ilvl="2" w:tentative="1">
+      <w:start w:val="1"/>
+      <w:numFmt w:val="decimal"/>
+      <w:lvlText w:val="%3."/>
+      <w:lvlJc w:val="left"/>
+      <w:pPr>
+        <w:tabs>
+          <w:tab w:val="num" w:pos="2160"/>
+        </w:tabs>
+        <w:ind w:left="2160" w:hanging="360"/>
+      </w:pPr>
+    </w:lvl>
+    <w:lvl w:ilvl="3" w:tentative="1">
+      <w:start w:val="1"/>
+      <w:numFmt w:val="decimal"/>
+      <w:lvlText w:val="%4."/>
+      <w:lvlJc w:val="left"/>
+      <w:pPr>
+        <w:tabs>
+          <w:tab w:val="num" w:pos="2880"/>
+        </w:tabs>
+        <w:ind w:left="2880" w:hanging="360"/>
+      </w:pPr>
+    </w:lvl>
+    <w:lvl w:ilvl="4" w:tentative="1">
+      <w:start w:val="1"/>
+      <w:numFmt w:val="decimal"/>
+      <w:lvlText w:val="%5."/>
+      <w:lvlJc w:val="left"/>
+      <w:pPr>
+        <w:tabs>
+          <w:tab w:val="num" w:pos="3600"/>
+        </w:tabs>
+        <w:ind w:left="3600" w:hanging="360"/>
+      </w:pPr>
+    </w:lvl>
+    <w:lvl w:ilvl="5" w:tentative="1">
+      <w:start w:val="1"/>
+      <w:numFmt w:val="decimal"/>
+      <w:lvlText w:val="%6."/>
+      <w:lvlJc w:val="left"/>
+      <w:pPr>
+        <w:tabs>
+          <w:tab w:val="num" w:pos="4320"/>
+        </w:tabs>
+        <w:ind w:left="4320" w:hanging="360"/>
+      </w:pPr>
+    </w:lvl>
+    <w:lvl w:ilvl="6" w:tentative="1">
+      <w:start w:val="1"/>
+      <w:numFmt w:val="decimal"/>
+      <w:lvlText w:val="%7."/>
+      <w:lvlJc w:val="left"/>
+      <w:pPr>
+        <w:tabs>
+          <w:tab w:val="num" w:pos="5040"/>
+        </w:tabs>
+        <w:ind w:left="5040" w:hanging="360"/>
+      </w:pPr>
+    </w:lvl>
+    <w:lvl w:ilvl="7" w:tentative="1">
+      <w:start w:val="1"/>
+      <w:numFmt w:val="decimal"/>
+      <w:lvlText w:val="%8."/>
+      <w:lvlJc w:val="left"/>
+      <w:pPr>
+        <w:tabs>
+          <w:tab w:val="num" w:pos="5760"/>
+        </w:tabs>
+        <w:ind w:left="5760" w:hanging="360"/>
+      </w:pPr>
+    </w:lvl>
+    <w:lvl w:ilvl="8" w:tentative="1">
+      <w:start w:val="1"/>
+      <w:numFmt w:val="decimal"/>
+      <w:lvlText w:val="%9."/>
+      <w:lvlJc w:val="left"/>
+      <w:pPr>
+        <w:tabs>
+          <w:tab w:val="num" w:pos="6480"/>
+        </w:tabs>
+        <w:ind w:left="6480" w:hanging="360"/>
+      </w:pPr>
+    </w:lvl>
+  </w:abstractNum>
+  <w:abstractNum w:abstractNumId="8" w15:restartNumberingAfterBreak="0">
+    <w:nsid w:val="23024AC8"/>
+    <w:multiLevelType w:val="multilevel"/>
+    <w:tmpl w:val="546ABC54"/>
+    <w:lvl w:ilvl="0">
+      <w:start w:val="1"/>
+      <w:numFmt w:val="decimal"/>
+      <w:lvlText w:val="%1."/>
+      <w:lvlJc w:val="left"/>
+      <w:pPr>
+        <w:tabs>
+          <w:tab w:val="num" w:pos="720"/>
+        </w:tabs>
+        <w:ind w:left="720" w:hanging="360"/>
+      </w:pPr>
+    </w:lvl>
+    <w:lvl w:ilvl="1" w:tentative="1">
+      <w:start w:val="1"/>
+      <w:numFmt w:val="decimal"/>
+      <w:lvlText w:val="%2."/>
+      <w:lvlJc w:val="left"/>
+      <w:pPr>
+        <w:tabs>
+          <w:tab w:val="num" w:pos="1440"/>
+        </w:tabs>
+        <w:ind w:left="1440" w:hanging="360"/>
+      </w:pPr>
+    </w:lvl>
+    <w:lvl w:ilvl="2" w:tentative="1">
+      <w:start w:val="1"/>
+      <w:numFmt w:val="decimal"/>
+      <w:lvlText w:val="%3."/>
+      <w:lvlJc w:val="left"/>
+      <w:pPr>
+        <w:tabs>
+          <w:tab w:val="num" w:pos="2160"/>
+        </w:tabs>
+        <w:ind w:left="2160" w:hanging="360"/>
+      </w:pPr>
+    </w:lvl>
+    <w:lvl w:ilvl="3" w:tentative="1">
+      <w:start w:val="1"/>
+      <w:numFmt w:val="decimal"/>
+      <w:lvlText w:val="%4."/>
+      <w:lvlJc w:val="left"/>
+      <w:pPr>
+        <w:tabs>
+          <w:tab w:val="num" w:pos="2880"/>
+        </w:tabs>
+        <w:ind w:left="2880" w:hanging="360"/>
+      </w:pPr>
+    </w:lvl>
+    <w:lvl w:ilvl="4" w:tentative="1">
+      <w:start w:val="1"/>
+      <w:numFmt w:val="decimal"/>
+      <w:lvlText w:val="%5."/>
+      <w:lvlJc w:val="left"/>
+      <w:pPr>
+        <w:tabs>
+          <w:tab w:val="num" w:pos="3600"/>
+        </w:tabs>
+        <w:ind w:left="3600" w:hanging="360"/>
+      </w:pPr>
+    </w:lvl>
+    <w:lvl w:ilvl="5" w:tentative="1">
+      <w:start w:val="1"/>
+      <w:numFmt w:val="decimal"/>
+      <w:lvlText w:val="%6."/>
+      <w:lvlJc w:val="left"/>
+      <w:pPr>
+        <w:tabs>
+          <w:tab w:val="num" w:pos="4320"/>
+        </w:tabs>
+        <w:ind w:left="4320" w:hanging="360"/>
+      </w:pPr>
+    </w:lvl>
+    <w:lvl w:ilvl="6" w:tentative="1">
+      <w:start w:val="1"/>
+      <w:numFmt w:val="decimal"/>
+      <w:lvlText w:val="%7."/>
+      <w:lvlJc w:val="left"/>
+      <w:pPr>
+        <w:tabs>
+          <w:tab w:val="num" w:pos="5040"/>
+        </w:tabs>
+        <w:ind w:left="5040" w:hanging="360"/>
+      </w:pPr>
+    </w:lvl>
+    <w:lvl w:ilvl="7" w:tentative="1">
+      <w:start w:val="1"/>
+      <w:numFmt w:val="decimal"/>
+      <w:lvlText w:val="%8."/>
+      <w:lvlJc w:val="left"/>
+      <w:pPr>
+        <w:tabs>
+          <w:tab w:val="num" w:pos="5760"/>
+        </w:tabs>
+        <w:ind w:left="5760" w:hanging="360"/>
+      </w:pPr>
+    </w:lvl>
+    <w:lvl w:ilvl="8" w:tentative="1">
+      <w:start w:val="1"/>
+      <w:numFmt w:val="decimal"/>
+      <w:lvlText w:val="%9."/>
+      <w:lvlJc w:val="left"/>
+      <w:pPr>
+        <w:tabs>
+          <w:tab w:val="num" w:pos="6480"/>
+        </w:tabs>
+        <w:ind w:left="6480" w:hanging="360"/>
+      </w:pPr>
+    </w:lvl>
+  </w:abstractNum>
+  <w:abstractNum w:abstractNumId="9" w15:restartNumberingAfterBreak="0">
+    <w:nsid w:val="25E60F28"/>
+    <w:multiLevelType w:val="multilevel"/>
+    <w:tmpl w:val="50D0CF16"/>
+    <w:lvl w:ilvl="0">
+      <w:start w:val="3"/>
+      <w:numFmt w:val="decimal"/>
+      <w:lvlText w:val="%1."/>
+      <w:lvlJc w:val="left"/>
+      <w:pPr>
+        <w:tabs>
+          <w:tab w:val="num" w:pos="720"/>
+        </w:tabs>
+        <w:ind w:left="720" w:hanging="360"/>
+      </w:pPr>
+    </w:lvl>
+    <w:lvl w:ilvl="1" w:tentative="1">
+      <w:start w:val="1"/>
+      <w:numFmt w:val="decimal"/>
+      <w:lvlText w:val="%2."/>
+      <w:lvlJc w:val="left"/>
+      <w:pPr>
+        <w:tabs>
+          <w:tab w:val="num" w:pos="1440"/>
+        </w:tabs>
+        <w:ind w:left="1440" w:hanging="360"/>
+      </w:pPr>
+    </w:lvl>
+    <w:lvl w:ilvl="2" w:tentative="1">
+      <w:start w:val="1"/>
+      <w:numFmt w:val="decimal"/>
+      <w:lvlText w:val="%3."/>
+      <w:lvlJc w:val="left"/>
+      <w:pPr>
+        <w:tabs>
+          <w:tab w:val="num" w:pos="2160"/>
+        </w:tabs>
+        <w:ind w:left="2160" w:hanging="360"/>
+      </w:pPr>
+    </w:lvl>
+    <w:lvl w:ilvl="3" w:tentative="1">
+      <w:start w:val="1"/>
+      <w:numFmt w:val="decimal"/>
+      <w:lvlText w:val="%4."/>
+      <w:lvlJc w:val="left"/>
+      <w:pPr>
+        <w:tabs>
+          <w:tab w:val="num" w:pos="2880"/>
+        </w:tabs>
+        <w:ind w:left="2880" w:hanging="360"/>
+      </w:pPr>
+    </w:lvl>
+    <w:lvl w:ilvl="4" w:tentative="1">
+      <w:start w:val="1"/>
+      <w:numFmt w:val="decimal"/>
+      <w:lvlText w:val="%5."/>
+      <w:lvlJc w:val="left"/>
+      <w:pPr>
+        <w:tabs>
+          <w:tab w:val="num" w:pos="3600"/>
+        </w:tabs>
+        <w:ind w:left="3600" w:hanging="360"/>
+      </w:pPr>
+    </w:lvl>
+    <w:lvl w:ilvl="5" w:tentative="1">
+      <w:start w:val="1"/>
+      <w:numFmt w:val="decimal"/>
+      <w:lvlText w:val="%6."/>
+      <w:lvlJc w:val="left"/>
+      <w:pPr>
+        <w:tabs>
+          <w:tab w:val="num" w:pos="4320"/>
+        </w:tabs>
+        <w:ind w:left="4320" w:hanging="360"/>
+      </w:pPr>
+    </w:lvl>
+    <w:lvl w:ilvl="6" w:tentative="1">
+      <w:start w:val="1"/>
+      <w:numFmt w:val="decimal"/>
+      <w:lvlText w:val="%7."/>
+      <w:lvlJc w:val="left"/>
+      <w:pPr>
+        <w:tabs>
+          <w:tab w:val="num" w:pos="5040"/>
+        </w:tabs>
+        <w:ind w:left="5040" w:hanging="360"/>
+      </w:pPr>
+    </w:lvl>
+    <w:lvl w:ilvl="7" w:tentative="1">
+      <w:start w:val="1"/>
+      <w:numFmt w:val="decimal"/>
+      <w:lvlText w:val="%8."/>
+      <w:lvlJc w:val="left"/>
+      <w:pPr>
+        <w:tabs>
+          <w:tab w:val="num" w:pos="5760"/>
+        </w:tabs>
+        <w:ind w:left="5760" w:hanging="360"/>
+      </w:pPr>
+    </w:lvl>
+    <w:lvl w:ilvl="8" w:tentative="1">
+      <w:start w:val="1"/>
+      <w:numFmt w:val="decimal"/>
+      <w:lvlText w:val="%9."/>
+      <w:lvlJc w:val="left"/>
+      <w:pPr>
+        <w:tabs>
+          <w:tab w:val="num" w:pos="6480"/>
+        </w:tabs>
+        <w:ind w:left="6480" w:hanging="360"/>
+      </w:pPr>
+    </w:lvl>
+  </w:abstractNum>
+  <w:abstractNum w:abstractNumId="10" w15:restartNumberingAfterBreak="0">
+    <w:nsid w:val="280F123E"/>
+    <w:multiLevelType w:val="multilevel"/>
+    <w:tmpl w:val="2EF6F5C6"/>
+    <w:lvl w:ilvl="0">
+      <w:start w:val="4"/>
+      <w:numFmt w:val="decimal"/>
+      <w:lvlText w:val="%1."/>
+      <w:lvlJc w:val="left"/>
+      <w:pPr>
+        <w:tabs>
+          <w:tab w:val="num" w:pos="720"/>
+        </w:tabs>
+        <w:ind w:left="720" w:hanging="360"/>
+      </w:pPr>
+    </w:lvl>
+    <w:lvl w:ilvl="1" w:tentative="1">
+      <w:start w:val="1"/>
+      <w:numFmt w:val="decimal"/>
+      <w:lvlText w:val="%2."/>
+      <w:lvlJc w:val="left"/>
+      <w:pPr>
+        <w:tabs>
+          <w:tab w:val="num" w:pos="1440"/>
+        </w:tabs>
+        <w:ind w:left="1440" w:hanging="360"/>
+      </w:pPr>
+    </w:lvl>
+    <w:lvl w:ilvl="2" w:tentative="1">
+      <w:start w:val="1"/>
+      <w:numFmt w:val="decimal"/>
+      <w:lvlText w:val="%3."/>
+      <w:lvlJc w:val="left"/>
+      <w:pPr>
+        <w:tabs>
+          <w:tab w:val="num" w:pos="2160"/>
+        </w:tabs>
+        <w:ind w:left="2160" w:hanging="360"/>
+      </w:pPr>
+    </w:lvl>
+    <w:lvl w:ilvl="3" w:tentative="1">
+      <w:start w:val="1"/>
+      <w:numFmt w:val="decimal"/>
+      <w:lvlText w:val="%4."/>
+      <w:lvlJc w:val="left"/>
+      <w:pPr>
+        <w:tabs>
+          <w:tab w:val="num" w:pos="2880"/>
+        </w:tabs>
+        <w:ind w:left="2880" w:hanging="360"/>
+      </w:pPr>
+    </w:lvl>
+    <w:lvl w:ilvl="4" w:tentative="1">
+      <w:start w:val="1"/>
+      <w:numFmt w:val="decimal"/>
+      <w:lvlText w:val="%5."/>
+      <w:lvlJc w:val="left"/>
+      <w:pPr>
+        <w:tabs>
+          <w:tab w:val="num" w:pos="3600"/>
+        </w:tabs>
+        <w:ind w:left="3600" w:hanging="360"/>
+      </w:pPr>
+    </w:lvl>
+    <w:lvl w:ilvl="5" w:tentative="1">
+      <w:start w:val="1"/>
+      <w:numFmt w:val="decimal"/>
+      <w:lvlText w:val="%6."/>
+      <w:lvlJc w:val="left"/>
+      <w:pPr>
+        <w:tabs>
+          <w:tab w:val="num" w:pos="4320"/>
+        </w:tabs>
+        <w:ind w:left="4320" w:hanging="360"/>
+      </w:pPr>
+    </w:lvl>
+    <w:lvl w:ilvl="6" w:tentative="1">
+      <w:start w:val="1"/>
+      <w:numFmt w:val="decimal"/>
+      <w:lvlText w:val="%7."/>
+      <w:lvlJc w:val="left"/>
+      <w:pPr>
+        <w:tabs>
+          <w:tab w:val="num" w:pos="5040"/>
+        </w:tabs>
+        <w:ind w:left="5040" w:hanging="360"/>
+      </w:pPr>
+    </w:lvl>
+    <w:lvl w:ilvl="7" w:tentative="1">
+      <w:start w:val="1"/>
+      <w:numFmt w:val="decimal"/>
+      <w:lvlText w:val="%8."/>
+      <w:lvlJc w:val="left"/>
+      <w:pPr>
+        <w:tabs>
+          <w:tab w:val="num" w:pos="5760"/>
+        </w:tabs>
+        <w:ind w:left="5760" w:hanging="360"/>
+      </w:pPr>
+    </w:lvl>
+    <w:lvl w:ilvl="8" w:tentative="1">
+      <w:start w:val="1"/>
+      <w:numFmt w:val="decimal"/>
+      <w:lvlText w:val="%9."/>
+      <w:lvlJc w:val="left"/>
+      <w:pPr>
+        <w:tabs>
+          <w:tab w:val="num" w:pos="6480"/>
+        </w:tabs>
+        <w:ind w:left="6480" w:hanging="360"/>
+      </w:pPr>
+    </w:lvl>
+  </w:abstractNum>
+  <w:abstractNum w:abstractNumId="11" w15:restartNumberingAfterBreak="0">
+    <w:nsid w:val="36EF283D"/>
+    <w:multiLevelType w:val="multilevel"/>
+    <w:tmpl w:val="B3CE8DE0"/>
+    <w:lvl w:ilvl="0">
+      <w:start w:val="1"/>
+      <w:numFmt w:val="decimal"/>
+      <w:lvlText w:val="%1."/>
+      <w:lvlJc w:val="left"/>
+      <w:pPr>
+        <w:tabs>
+          <w:tab w:val="num" w:pos="720"/>
+        </w:tabs>
+        <w:ind w:left="720" w:hanging="360"/>
+      </w:pPr>
+    </w:lvl>
+    <w:lvl w:ilvl="1" w:tentative="1">
+      <w:start w:val="1"/>
+      <w:numFmt w:val="decimal"/>
+      <w:lvlText w:val="%2."/>
+      <w:lvlJc w:val="left"/>
+      <w:pPr>
+        <w:tabs>
+          <w:tab w:val="num" w:pos="1440"/>
+        </w:tabs>
+        <w:ind w:left="1440" w:hanging="360"/>
+      </w:pPr>
+    </w:lvl>
+    <w:lvl w:ilvl="2" w:tentative="1">
+      <w:start w:val="1"/>
+      <w:numFmt w:val="decimal"/>
+      <w:lvlText w:val="%3."/>
+      <w:lvlJc w:val="left"/>
+      <w:pPr>
+        <w:tabs>
+          <w:tab w:val="num" w:pos="2160"/>
+        </w:tabs>
+        <w:ind w:left="2160" w:hanging="360"/>
+      </w:pPr>
+    </w:lvl>
+    <w:lvl w:ilvl="3" w:tentative="1">
+      <w:start w:val="1"/>
+      <w:numFmt w:val="decimal"/>
+      <w:lvlText w:val="%4."/>
+      <w:lvlJc w:val="left"/>
+      <w:pPr>
+        <w:tabs>
+          <w:tab w:val="num" w:pos="2880"/>
+        </w:tabs>
+        <w:ind w:left="2880" w:hanging="360"/>
+      </w:pPr>
+    </w:lvl>
+    <w:lvl w:ilvl="4" w:tentative="1">
+      <w:start w:val="1"/>
+      <w:numFmt w:val="decimal"/>
+      <w:lvlText w:val="%5."/>
+      <w:lvlJc w:val="left"/>
+      <w:pPr>
+        <w:tabs>
+          <w:tab w:val="num" w:pos="3600"/>
+        </w:tabs>
+        <w:ind w:left="3600" w:hanging="360"/>
+      </w:pPr>
+    </w:lvl>
+    <w:lvl w:ilvl="5" w:tentative="1">
+      <w:start w:val="1"/>
+      <w:numFmt w:val="decimal"/>
+      <w:lvlText w:val="%6."/>
+      <w:lvlJc w:val="left"/>
+      <w:pPr>
+        <w:tabs>
+          <w:tab w:val="num" w:pos="4320"/>
+        </w:tabs>
+        <w:ind w:left="4320" w:hanging="360"/>
+      </w:pPr>
+    </w:lvl>
+    <w:lvl w:ilvl="6" w:tentative="1">
+      <w:start w:val="1"/>
+      <w:numFmt w:val="decimal"/>
+      <w:lvlText w:val="%7."/>
+      <w:lvlJc w:val="left"/>
+      <w:pPr>
+        <w:tabs>
+          <w:tab w:val="num" w:pos="5040"/>
+        </w:tabs>
+        <w:ind w:left="5040" w:hanging="360"/>
+      </w:pPr>
+    </w:lvl>
+    <w:lvl w:ilvl="7" w:tentative="1">
+      <w:start w:val="1"/>
+      <w:numFmt w:val="decimal"/>
+      <w:lvlText w:val="%8."/>
+      <w:lvlJc w:val="left"/>
+      <w:pPr>
+        <w:tabs>
+          <w:tab w:val="num" w:pos="5760"/>
+        </w:tabs>
+        <w:ind w:left="5760" w:hanging="360"/>
+      </w:pPr>
+    </w:lvl>
+    <w:lvl w:ilvl="8" w:tentative="1">
+      <w:start w:val="1"/>
+      <w:numFmt w:val="decimal"/>
+      <w:lvlText w:val="%9."/>
+      <w:lvlJc w:val="left"/>
+      <w:pPr>
+        <w:tabs>
+          <w:tab w:val="num" w:pos="6480"/>
+        </w:tabs>
+        <w:ind w:left="6480" w:hanging="360"/>
+      </w:pPr>
+    </w:lvl>
+  </w:abstractNum>
+  <w:abstractNum w:abstractNumId="12" w15:restartNumberingAfterBreak="0">
+    <w:nsid w:val="38060A92"/>
+    <w:multiLevelType w:val="multilevel"/>
+    <w:tmpl w:val="53F8D644"/>
+    <w:lvl w:ilvl="0">
+      <w:start w:val="2"/>
+      <w:numFmt w:val="decimal"/>
+      <w:lvlText w:val="%1."/>
+      <w:lvlJc w:val="left"/>
+      <w:pPr>
+        <w:tabs>
+          <w:tab w:val="num" w:pos="720"/>
+        </w:tabs>
+        <w:ind w:left="720" w:hanging="360"/>
+      </w:pPr>
+    </w:lvl>
+    <w:lvl w:ilvl="1" w:tentative="1">
+      <w:start w:val="1"/>
+      <w:numFmt w:val="decimal"/>
+      <w:lvlText w:val="%2."/>
+      <w:lvlJc w:val="left"/>
+      <w:pPr>
+        <w:tabs>
+          <w:tab w:val="num" w:pos="1440"/>
+        </w:tabs>
+        <w:ind w:left="1440" w:hanging="360"/>
+      </w:pPr>
+    </w:lvl>
+    <w:lvl w:ilvl="2" w:tentative="1">
+      <w:start w:val="1"/>
+      <w:numFmt w:val="decimal"/>
+      <w:lvlText w:val="%3."/>
+      <w:lvlJc w:val="left"/>
+      <w:pPr>
+        <w:tabs>
+          <w:tab w:val="num" w:pos="2160"/>
+        </w:tabs>
+        <w:ind w:left="2160" w:hanging="360"/>
+      </w:pPr>
+    </w:lvl>
+    <w:lvl w:ilvl="3" w:tentative="1">
+      <w:start w:val="1"/>
+      <w:numFmt w:val="decimal"/>
+      <w:lvlText w:val="%4."/>
+      <w:lvlJc w:val="left"/>
+      <w:pPr>
+        <w:tabs>
+          <w:tab w:val="num" w:pos="2880"/>
+        </w:tabs>
+        <w:ind w:left="2880" w:hanging="360"/>
+      </w:pPr>
+    </w:lvl>
+    <w:lvl w:ilvl="4" w:tentative="1">
+      <w:start w:val="1"/>
+      <w:numFmt w:val="decimal"/>
+      <w:lvlText w:val="%5."/>
+      <w:lvlJc w:val="left"/>
+      <w:pPr>
+        <w:tabs>
+          <w:tab w:val="num" w:pos="3600"/>
+        </w:tabs>
+        <w:ind w:left="3600" w:hanging="360"/>
+      </w:pPr>
+    </w:lvl>
+    <w:lvl w:ilvl="5" w:tentative="1">
+      <w:start w:val="1"/>
+      <w:numFmt w:val="decimal"/>
+      <w:lvlText w:val="%6."/>
+      <w:lvlJc w:val="left"/>
+      <w:pPr>
+        <w:tabs>
+          <w:tab w:val="num" w:pos="4320"/>
+        </w:tabs>
+        <w:ind w:left="4320" w:hanging="360"/>
+      </w:pPr>
+    </w:lvl>
+    <w:lvl w:ilvl="6" w:tentative="1">
+      <w:start w:val="1"/>
+      <w:numFmt w:val="decimal"/>
+      <w:lvlText w:val="%7."/>
+      <w:lvlJc w:val="left"/>
+      <w:pPr>
+        <w:tabs>
+          <w:tab w:val="num" w:pos="5040"/>
+        </w:tabs>
+        <w:ind w:left="5040" w:hanging="360"/>
+      </w:pPr>
+    </w:lvl>
+    <w:lvl w:ilvl="7" w:tentative="1">
+      <w:start w:val="1"/>
+      <w:numFmt w:val="decimal"/>
+      <w:lvlText w:val="%8."/>
+      <w:lvlJc w:val="left"/>
+      <w:pPr>
+        <w:tabs>
+          <w:tab w:val="num" w:pos="5760"/>
+        </w:tabs>
+        <w:ind w:left="5760" w:hanging="360"/>
+      </w:pPr>
+    </w:lvl>
+    <w:lvl w:ilvl="8" w:tentative="1">
+      <w:start w:val="1"/>
+      <w:numFmt w:val="decimal"/>
+      <w:lvlText w:val="%9."/>
+      <w:lvlJc w:val="left"/>
+      <w:pPr>
+        <w:tabs>
+          <w:tab w:val="num" w:pos="6480"/>
+        </w:tabs>
+        <w:ind w:left="6480" w:hanging="360"/>
+      </w:pPr>
+    </w:lvl>
+  </w:abstractNum>
+  <w:abstractNum w:abstractNumId="13" w15:restartNumberingAfterBreak="0">
+    <w:nsid w:val="45767CC3"/>
+    <w:multiLevelType w:val="multilevel"/>
+    <w:tmpl w:val="213ECC06"/>
+    <w:lvl w:ilvl="0">
+      <w:start w:val="4"/>
+      <w:numFmt w:val="decimal"/>
+      <w:lvlText w:val="%1."/>
+      <w:lvlJc w:val="left"/>
+      <w:pPr>
+        <w:tabs>
+          <w:tab w:val="num" w:pos="720"/>
+        </w:tabs>
+        <w:ind w:left="720" w:hanging="360"/>
+      </w:pPr>
+    </w:lvl>
+    <w:lvl w:ilvl="1" w:tentative="1">
+      <w:start w:val="1"/>
+      <w:numFmt w:val="decimal"/>
+      <w:lvlText w:val="%2."/>
+      <w:lvlJc w:val="left"/>
+      <w:pPr>
+        <w:tabs>
+          <w:tab w:val="num" w:pos="1440"/>
+        </w:tabs>
+        <w:ind w:left="1440" w:hanging="360"/>
+      </w:pPr>
+    </w:lvl>
+    <w:lvl w:ilvl="2" w:tentative="1">
+      <w:start w:val="1"/>
+      <w:numFmt w:val="decimal"/>
+      <w:lvlText w:val="%3."/>
+      <w:lvlJc w:val="left"/>
+      <w:pPr>
+        <w:tabs>
+          <w:tab w:val="num" w:pos="2160"/>
+        </w:tabs>
+        <w:ind w:left="2160" w:hanging="360"/>
+      </w:pPr>
+    </w:lvl>
+    <w:lvl w:ilvl="3" w:tentative="1">
+      <w:start w:val="1"/>
+      <w:numFmt w:val="decimal"/>
+      <w:lvlText w:val="%4."/>
+      <w:lvlJc w:val="left"/>
+      <w:pPr>
+        <w:tabs>
+          <w:tab w:val="num" w:pos="2880"/>
+        </w:tabs>
+        <w:ind w:left="2880" w:hanging="360"/>
+      </w:pPr>
+    </w:lvl>
+    <w:lvl w:ilvl="4" w:tentative="1">
+      <w:start w:val="1"/>
+      <w:numFmt w:val="decimal"/>
+      <w:lvlText w:val="%5."/>
+      <w:lvlJc w:val="left"/>
+      <w:pPr>
+        <w:tabs>
+          <w:tab w:val="num" w:pos="3600"/>
+        </w:tabs>
+        <w:ind w:left="3600" w:hanging="360"/>
+      </w:pPr>
+    </w:lvl>
+    <w:lvl w:ilvl="5" w:tentative="1">
+      <w:start w:val="1"/>
+      <w:numFmt w:val="decimal"/>
+      <w:lvlText w:val="%6."/>
+      <w:lvlJc w:val="left"/>
+      <w:pPr>
+        <w:tabs>
+          <w:tab w:val="num" w:pos="4320"/>
+        </w:tabs>
+        <w:ind w:left="4320" w:hanging="360"/>
+      </w:pPr>
+    </w:lvl>
+    <w:lvl w:ilvl="6" w:tentative="1">
+      <w:start w:val="1"/>
+      <w:numFmt w:val="decimal"/>
+      <w:lvlText w:val="%7."/>
+      <w:lvlJc w:val="left"/>
+      <w:pPr>
+        <w:tabs>
+          <w:tab w:val="num" w:pos="5040"/>
+        </w:tabs>
+        <w:ind w:left="5040" w:hanging="360"/>
+      </w:pPr>
+    </w:lvl>
+    <w:lvl w:ilvl="7" w:tentative="1">
+      <w:start w:val="1"/>
+      <w:numFmt w:val="decimal"/>
+      <w:lvlText w:val="%8."/>
+      <w:lvlJc w:val="left"/>
+      <w:pPr>
+        <w:tabs>
+          <w:tab w:val="num" w:pos="5760"/>
+        </w:tabs>
+        <w:ind w:left="5760" w:hanging="360"/>
+      </w:pPr>
+    </w:lvl>
+    <w:lvl w:ilvl="8" w:tentative="1">
+      <w:start w:val="1"/>
+      <w:numFmt w:val="decimal"/>
+      <w:lvlText w:val="%9."/>
+      <w:lvlJc w:val="left"/>
+      <w:pPr>
+        <w:tabs>
+          <w:tab w:val="num" w:pos="6480"/>
+        </w:tabs>
+        <w:ind w:left="6480" w:hanging="360"/>
+      </w:pPr>
+    </w:lvl>
+  </w:abstractNum>
+  <w:abstractNum w:abstractNumId="14" w15:restartNumberingAfterBreak="0">
+    <w:nsid w:val="47FA021D"/>
+    <w:multiLevelType w:val="multilevel"/>
+    <w:tmpl w:val="6AA8450A"/>
+    <w:lvl w:ilvl="0">
+      <w:start w:val="1"/>
+      <w:numFmt w:val="decimal"/>
+      <w:lvlText w:val="%1."/>
+      <w:lvlJc w:val="left"/>
+      <w:pPr>
+        <w:tabs>
+          <w:tab w:val="num" w:pos="720"/>
+        </w:tabs>
+        <w:ind w:left="720" w:hanging="360"/>
+      </w:pPr>
+    </w:lvl>
+    <w:lvl w:ilvl="1" w:tentative="1">
+      <w:start w:val="1"/>
+      <w:numFmt w:val="decimal"/>
+      <w:lvlText w:val="%2."/>
+      <w:lvlJc w:val="left"/>
+      <w:pPr>
+        <w:tabs>
+          <w:tab w:val="num" w:pos="1440"/>
+        </w:tabs>
+        <w:ind w:left="1440" w:hanging="360"/>
+      </w:pPr>
+    </w:lvl>
+    <w:lvl w:ilvl="2" w:tentative="1">
+      <w:start w:val="1"/>
+      <w:numFmt w:val="decimal"/>
+      <w:lvlText w:val="%3."/>
+      <w:lvlJc w:val="left"/>
+      <w:pPr>
+        <w:tabs>
+          <w:tab w:val="num" w:pos="2160"/>
+        </w:tabs>
+        <w:ind w:left="2160" w:hanging="360"/>
+      </w:pPr>
+    </w:lvl>
+    <w:lvl w:ilvl="3" w:tentative="1">
+      <w:start w:val="1"/>
+      <w:numFmt w:val="decimal"/>
+      <w:lvlText w:val="%4."/>
+      <w:lvlJc w:val="left"/>
+      <w:pPr>
+        <w:tabs>
+          <w:tab w:val="num" w:pos="2880"/>
+        </w:tabs>
+        <w:ind w:left="2880" w:hanging="360"/>
+      </w:pPr>
+    </w:lvl>
+    <w:lvl w:ilvl="4" w:tentative="1">
+      <w:start w:val="1"/>
+      <w:numFmt w:val="decimal"/>
+      <w:lvlText w:val="%5."/>
+      <w:lvlJc w:val="left"/>
+      <w:pPr>
+        <w:tabs>
+          <w:tab w:val="num" w:pos="3600"/>
+        </w:tabs>
+        <w:ind w:left="3600" w:hanging="360"/>
+      </w:pPr>
+    </w:lvl>
+    <w:lvl w:ilvl="5" w:tentative="1">
+      <w:start w:val="1"/>
+      <w:numFmt w:val="decimal"/>
+      <w:lvlText w:val="%6."/>
+      <w:lvlJc w:val="left"/>
+      <w:pPr>
+        <w:tabs>
+          <w:tab w:val="num" w:pos="4320"/>
+        </w:tabs>
+        <w:ind w:left="4320" w:hanging="360"/>
+      </w:pPr>
+    </w:lvl>
+    <w:lvl w:ilvl="6" w:tentative="1">
+      <w:start w:val="1"/>
+      <w:numFmt w:val="decimal"/>
+      <w:lvlText w:val="%7."/>
+      <w:lvlJc w:val="left"/>
+      <w:pPr>
+        <w:tabs>
+          <w:tab w:val="num" w:pos="5040"/>
+        </w:tabs>
+        <w:ind w:left="5040" w:hanging="360"/>
+      </w:pPr>
+    </w:lvl>
+    <w:lvl w:ilvl="7" w:tentative="1">
+      <w:start w:val="1"/>
+      <w:numFmt w:val="decimal"/>
+      <w:lvlText w:val="%8."/>
+      <w:lvlJc w:val="left"/>
+      <w:pPr>
+        <w:tabs>
+          <w:tab w:val="num" w:pos="5760"/>
+        </w:tabs>
+        <w:ind w:left="5760" w:hanging="360"/>
+      </w:pPr>
+    </w:lvl>
+    <w:lvl w:ilvl="8" w:tentative="1">
+      <w:start w:val="1"/>
+      <w:numFmt w:val="decimal"/>
+      <w:lvlText w:val="%9."/>
+      <w:lvlJc w:val="left"/>
+      <w:pPr>
+        <w:tabs>
+          <w:tab w:val="num" w:pos="6480"/>
+        </w:tabs>
+        <w:ind w:left="6480" w:hanging="360"/>
+      </w:pPr>
+    </w:lvl>
+  </w:abstractNum>
+  <w:abstractNum w:abstractNumId="15" w15:restartNumberingAfterBreak="0">
+    <w:nsid w:val="58667AC8"/>
+    <w:multiLevelType w:val="multilevel"/>
+    <w:tmpl w:val="578ADCC6"/>
+    <w:lvl w:ilvl="0">
+      <w:start w:val="4"/>
+      <w:numFmt w:val="decimal"/>
+      <w:lvlText w:val="%1."/>
+      <w:lvlJc w:val="left"/>
+      <w:pPr>
+        <w:tabs>
+          <w:tab w:val="num" w:pos="720"/>
+        </w:tabs>
+        <w:ind w:left="720" w:hanging="360"/>
+      </w:pPr>
+    </w:lvl>
+    <w:lvl w:ilvl="1" w:tentative="1">
+      <w:start w:val="1"/>
+      <w:numFmt w:val="decimal"/>
+      <w:lvlText w:val="%2."/>
+      <w:lvlJc w:val="left"/>
+      <w:pPr>
+        <w:tabs>
+          <w:tab w:val="num" w:pos="1440"/>
+        </w:tabs>
+        <w:ind w:left="1440" w:hanging="360"/>
+      </w:pPr>
+    </w:lvl>
+    <w:lvl w:ilvl="2" w:tentative="1">
+      <w:start w:val="1"/>
+      <w:numFmt w:val="decimal"/>
+      <w:lvlText w:val="%3."/>
+      <w:lvlJc w:val="left"/>
+      <w:pPr>
+        <w:tabs>
+          <w:tab w:val="num" w:pos="2160"/>
+        </w:tabs>
+        <w:ind w:left="2160" w:hanging="360"/>
+      </w:pPr>
+    </w:lvl>
+    <w:lvl w:ilvl="3" w:tentative="1">
+      <w:start w:val="1"/>
+      <w:numFmt w:val="decimal"/>
+      <w:lvlText w:val="%4."/>
+      <w:lvlJc w:val="left"/>
+      <w:pPr>
+        <w:tabs>
+          <w:tab w:val="num" w:pos="2880"/>
+        </w:tabs>
+        <w:ind w:left="2880" w:hanging="360"/>
+      </w:pPr>
+    </w:lvl>
+    <w:lvl w:ilvl="4" w:tentative="1">
+      <w:start w:val="1"/>
+      <w:numFmt w:val="decimal"/>
+      <w:lvlText w:val="%5."/>
+      <w:lvlJc w:val="left"/>
+      <w:pPr>
+        <w:tabs>
+          <w:tab w:val="num" w:pos="3600"/>
+        </w:tabs>
+        <w:ind w:left="3600" w:hanging="360"/>
+      </w:pPr>
+    </w:lvl>
+    <w:lvl w:ilvl="5" w:tentative="1">
+      <w:start w:val="1"/>
+      <w:numFmt w:val="decimal"/>
+      <w:lvlText w:val="%6."/>
+      <w:lvlJc w:val="left"/>
+      <w:pPr>
+        <w:tabs>
+          <w:tab w:val="num" w:pos="4320"/>
+        </w:tabs>
+        <w:ind w:left="4320" w:hanging="360"/>
+      </w:pPr>
+    </w:lvl>
+    <w:lvl w:ilvl="6" w:tentative="1">
+      <w:start w:val="1"/>
+      <w:numFmt w:val="decimal"/>
+      <w:lvlText w:val="%7."/>
+      <w:lvlJc w:val="left"/>
+      <w:pPr>
+        <w:tabs>
+          <w:tab w:val="num" w:pos="5040"/>
+        </w:tabs>
+        <w:ind w:left="5040" w:hanging="360"/>
+      </w:pPr>
+    </w:lvl>
+    <w:lvl w:ilvl="7" w:tentative="1">
+      <w:start w:val="1"/>
+      <w:numFmt w:val="decimal"/>
+      <w:lvlText w:val="%8."/>
+      <w:lvlJc w:val="left"/>
+      <w:pPr>
+        <w:tabs>
+          <w:tab w:val="num" w:pos="5760"/>
+        </w:tabs>
+        <w:ind w:left="5760" w:hanging="360"/>
+      </w:pPr>
+    </w:lvl>
+    <w:lvl w:ilvl="8" w:tentative="1">
+      <w:start w:val="1"/>
+      <w:numFmt w:val="decimal"/>
+      <w:lvlText w:val="%9."/>
+      <w:lvlJc w:val="left"/>
+      <w:pPr>
+        <w:tabs>
+          <w:tab w:val="num" w:pos="6480"/>
+        </w:tabs>
+        <w:ind w:left="6480" w:hanging="360"/>
+      </w:pPr>
+    </w:lvl>
+  </w:abstractNum>
+  <w:abstractNum w:abstractNumId="16" w15:restartNumberingAfterBreak="0">
+    <w:nsid w:val="5C9A5064"/>
+    <w:multiLevelType w:val="multilevel"/>
+    <w:tmpl w:val="AE740456"/>
+    <w:lvl w:ilvl="0">
+      <w:start w:val="3"/>
+      <w:numFmt w:val="decimal"/>
+      <w:lvlText w:val="%1."/>
+      <w:lvlJc w:val="left"/>
+      <w:pPr>
+        <w:tabs>
+          <w:tab w:val="num" w:pos="720"/>
+        </w:tabs>
+        <w:ind w:left="720" w:hanging="360"/>
+      </w:pPr>
+    </w:lvl>
+    <w:lvl w:ilvl="1" w:tentative="1">
+      <w:start w:val="1"/>
+      <w:numFmt w:val="decimal"/>
+      <w:lvlText w:val="%2."/>
+      <w:lvlJc w:val="left"/>
+      <w:pPr>
+        <w:tabs>
+          <w:tab w:val="num" w:pos="1440"/>
+        </w:tabs>
+        <w:ind w:left="1440" w:hanging="360"/>
+      </w:pPr>
+    </w:lvl>
+    <w:lvl w:ilvl="2" w:tentative="1">
+      <w:start w:val="1"/>
+      <w:numFmt w:val="decimal"/>
+      <w:lvlText w:val="%3."/>
+      <w:lvlJc w:val="left"/>
+      <w:pPr>
+        <w:tabs>
+          <w:tab w:val="num" w:pos="2160"/>
+        </w:tabs>
+        <w:ind w:left="2160" w:hanging="360"/>
+      </w:pPr>
+    </w:lvl>
+    <w:lvl w:ilvl="3" w:tentative="1">
+      <w:start w:val="1"/>
+      <w:numFmt w:val="decimal"/>
+      <w:lvlText w:val="%4."/>
+      <w:lvlJc w:val="left"/>
+      <w:pPr>
+        <w:tabs>
+          <w:tab w:val="num" w:pos="2880"/>
+        </w:tabs>
+        <w:ind w:left="2880" w:hanging="360"/>
+      </w:pPr>
+    </w:lvl>
+    <w:lvl w:ilvl="4" w:tentative="1">
+      <w:start w:val="1"/>
+      <w:numFmt w:val="decimal"/>
+      <w:lvlText w:val="%5."/>
+      <w:lvlJc w:val="left"/>
+      <w:pPr>
+        <w:tabs>
+          <w:tab w:val="num" w:pos="3600"/>
+        </w:tabs>
+        <w:ind w:left="3600" w:hanging="360"/>
+      </w:pPr>
+    </w:lvl>
+    <w:lvl w:ilvl="5" w:tentative="1">
+      <w:start w:val="1"/>
+      <w:numFmt w:val="decimal"/>
+      <w:lvlText w:val="%6."/>
+      <w:lvlJc w:val="left"/>
+      <w:pPr>
+        <w:tabs>
+          <w:tab w:val="num" w:pos="4320"/>
+        </w:tabs>
+        <w:ind w:left="4320" w:hanging="360"/>
+      </w:pPr>
+    </w:lvl>
+    <w:lvl w:ilvl="6" w:tentative="1">
+      <w:start w:val="1"/>
+      <w:numFmt w:val="decimal"/>
+      <w:lvlText w:val="%7."/>
+      <w:lvlJc w:val="left"/>
+      <w:pPr>
+        <w:tabs>
+          <w:tab w:val="num" w:pos="5040"/>
+        </w:tabs>
+        <w:ind w:left="5040" w:hanging="360"/>
+      </w:pPr>
+    </w:lvl>
+    <w:lvl w:ilvl="7" w:tentative="1">
+      <w:start w:val="1"/>
+      <w:numFmt w:val="decimal"/>
+      <w:lvlText w:val="%8."/>
+      <w:lvlJc w:val="left"/>
+      <w:pPr>
+        <w:tabs>
+          <w:tab w:val="num" w:pos="5760"/>
+        </w:tabs>
+        <w:ind w:left="5760" w:hanging="360"/>
+      </w:pPr>
+    </w:lvl>
+    <w:lvl w:ilvl="8" w:tentative="1">
+      <w:start w:val="1"/>
+      <w:numFmt w:val="decimal"/>
+      <w:lvlText w:val="%9."/>
+      <w:lvlJc w:val="left"/>
+      <w:pPr>
+        <w:tabs>
+          <w:tab w:val="num" w:pos="6480"/>
+        </w:tabs>
+        <w:ind w:left="6480" w:hanging="360"/>
+      </w:pPr>
+    </w:lvl>
+  </w:abstractNum>
+  <w:abstractNum w:abstractNumId="17" w15:restartNumberingAfterBreak="0">
+    <w:nsid w:val="66D82CB1"/>
+    <w:multiLevelType w:val="multilevel"/>
+    <w:tmpl w:val="96EC526C"/>
+    <w:lvl w:ilvl="0">
+      <w:start w:val="1"/>
+      <w:numFmt w:val="decimal"/>
+      <w:lvlText w:val="%1."/>
+      <w:lvlJc w:val="left"/>
+      <w:pPr>
+        <w:tabs>
+          <w:tab w:val="num" w:pos="720"/>
+        </w:tabs>
+        <w:ind w:left="720" w:hanging="360"/>
+      </w:pPr>
+    </w:lvl>
+    <w:lvl w:ilvl="1" w:tentative="1">
+      <w:start w:val="1"/>
+      <w:numFmt w:val="decimal"/>
+      <w:lvlText w:val="%2."/>
+      <w:lvlJc w:val="left"/>
+      <w:pPr>
+        <w:tabs>
+          <w:tab w:val="num" w:pos="1440"/>
+        </w:tabs>
+        <w:ind w:left="1440" w:hanging="360"/>
+      </w:pPr>
+    </w:lvl>
+    <w:lvl w:ilvl="2" w:tentative="1">
+      <w:start w:val="1"/>
+      <w:numFmt w:val="decimal"/>
+      <w:lvlText w:val="%3."/>
+      <w:lvlJc w:val="left"/>
+      <w:pPr>
+        <w:tabs>
+          <w:tab w:val="num" w:pos="2160"/>
+        </w:tabs>
+        <w:ind w:left="2160" w:hanging="360"/>
+      </w:pPr>
+    </w:lvl>
+    <w:lvl w:ilvl="3" w:tentative="1">
+      <w:start w:val="1"/>
+      <w:numFmt w:val="decimal"/>
+      <w:lvlText w:val="%4."/>
+      <w:lvlJc w:val="left"/>
+      <w:pPr>
+        <w:tabs>
+          <w:tab w:val="num" w:pos="2880"/>
+        </w:tabs>
+        <w:ind w:left="2880" w:hanging="360"/>
+      </w:pPr>
+    </w:lvl>
+    <w:lvl w:ilvl="4" w:tentative="1">
+      <w:start w:val="1"/>
+      <w:numFmt w:val="decimal"/>
+      <w:lvlText w:val="%5."/>
+      <w:lvlJc w:val="left"/>
+      <w:pPr>
+        <w:tabs>
+          <w:tab w:val="num" w:pos="3600"/>
+        </w:tabs>
+        <w:ind w:left="3600" w:hanging="360"/>
+      </w:pPr>
+    </w:lvl>
+    <w:lvl w:ilvl="5" w:tentative="1">
+      <w:start w:val="1"/>
+      <w:numFmt w:val="decimal"/>
+      <w:lvlText w:val="%6."/>
+      <w:lvlJc w:val="left"/>
+      <w:pPr>
+        <w:tabs>
+          <w:tab w:val="num" w:pos="4320"/>
+        </w:tabs>
+        <w:ind w:left="4320" w:hanging="360"/>
+      </w:pPr>
+    </w:lvl>
+    <w:lvl w:ilvl="6" w:tentative="1">
+      <w:start w:val="1"/>
+      <w:numFmt w:val="decimal"/>
+      <w:lvlText w:val="%7."/>
+      <w:lvlJc w:val="left"/>
+      <w:pPr>
+        <w:tabs>
+          <w:tab w:val="num" w:pos="5040"/>
+        </w:tabs>
+        <w:ind w:left="5040" w:hanging="360"/>
+      </w:pPr>
+    </w:lvl>
+    <w:lvl w:ilvl="7" w:tentative="1">
+      <w:start w:val="1"/>
+      <w:numFmt w:val="decimal"/>
+      <w:lvlText w:val="%8."/>
+      <w:lvlJc w:val="left"/>
+      <w:pPr>
+        <w:tabs>
+          <w:tab w:val="num" w:pos="5760"/>
+        </w:tabs>
+        <w:ind w:left="5760" w:hanging="360"/>
+      </w:pPr>
+    </w:lvl>
+    <w:lvl w:ilvl="8" w:tentative="1">
+      <w:start w:val="1"/>
+      <w:numFmt w:val="decimal"/>
+      <w:lvlText w:val="%9."/>
+      <w:lvlJc w:val="left"/>
+      <w:pPr>
+        <w:tabs>
+          <w:tab w:val="num" w:pos="6480"/>
+        </w:tabs>
+        <w:ind w:left="6480" w:hanging="360"/>
+      </w:pPr>
+    </w:lvl>
+  </w:abstractNum>
+  <w:abstractNum w:abstractNumId="18" w15:restartNumberingAfterBreak="0">
+    <w:nsid w:val="6BD04842"/>
+    <w:multiLevelType w:val="multilevel"/>
+    <w:tmpl w:val="C3AE75D2"/>
+    <w:lvl w:ilvl="0">
+      <w:start w:val="3"/>
+      <w:numFmt w:val="decimal"/>
+      <w:lvlText w:val="%1."/>
+      <w:lvlJc w:val="left"/>
+      <w:pPr>
+        <w:tabs>
+          <w:tab w:val="num" w:pos="720"/>
+        </w:tabs>
+        <w:ind w:left="720" w:hanging="360"/>
+      </w:pPr>
+    </w:lvl>
+    <w:lvl w:ilvl="1" w:tentative="1">
+      <w:start w:val="1"/>
+      <w:numFmt w:val="decimal"/>
+      <w:lvlText w:val="%2."/>
+      <w:lvlJc w:val="left"/>
+      <w:pPr>
+        <w:tabs>
+          <w:tab w:val="num" w:pos="1440"/>
+        </w:tabs>
+        <w:ind w:left="1440" w:hanging="360"/>
+      </w:pPr>
+    </w:lvl>
+    <w:lvl w:ilvl="2" w:tentative="1">
+      <w:start w:val="1"/>
+      <w:numFmt w:val="decimal"/>
+      <w:lvlText w:val="%3."/>
+      <w:lvlJc w:val="left"/>
+      <w:pPr>
+        <w:tabs>
+          <w:tab w:val="num" w:pos="2160"/>
+        </w:tabs>
+        <w:ind w:left="2160" w:hanging="360"/>
+      </w:pPr>
+    </w:lvl>
+    <w:lvl w:ilvl="3" w:tentative="1">
+      <w:start w:val="1"/>
+      <w:numFmt w:val="decimal"/>
+      <w:lvlText w:val="%4."/>
+      <w:lvlJc w:val="left"/>
+      <w:pPr>
+        <w:tabs>
+          <w:tab w:val="num" w:pos="2880"/>
+        </w:tabs>
+        <w:ind w:left="2880" w:hanging="360"/>
+      </w:pPr>
+    </w:lvl>
+    <w:lvl w:ilvl="4" w:tentative="1">
+      <w:start w:val="1"/>
+      <w:numFmt w:val="decimal"/>
+      <w:lvlText w:val="%5."/>
+      <w:lvlJc w:val="left"/>
+      <w:pPr>
+        <w:tabs>
+          <w:tab w:val="num" w:pos="3600"/>
+        </w:tabs>
+        <w:ind w:left="3600" w:hanging="360"/>
+      </w:pPr>
+    </w:lvl>
+    <w:lvl w:ilvl="5" w:tentative="1">
+      <w:start w:val="1"/>
+      <w:numFmt w:val="decimal"/>
+      <w:lvlText w:val="%6."/>
+      <w:lvlJc w:val="left"/>
+      <w:pPr>
+        <w:tabs>
+          <w:tab w:val="num" w:pos="4320"/>
+        </w:tabs>
+        <w:ind w:left="4320" w:hanging="360"/>
+      </w:pPr>
+    </w:lvl>
+    <w:lvl w:ilvl="6" w:tentative="1">
+      <w:start w:val="1"/>
+      <w:numFmt w:val="decimal"/>
+      <w:lvlText w:val="%7."/>
+      <w:lvlJc w:val="left"/>
+      <w:pPr>
+        <w:tabs>
+          <w:tab w:val="num" w:pos="5040"/>
+        </w:tabs>
+        <w:ind w:left="5040" w:hanging="360"/>
+      </w:pPr>
+    </w:lvl>
+    <w:lvl w:ilvl="7" w:tentative="1">
+      <w:start w:val="1"/>
+      <w:numFmt w:val="decimal"/>
+      <w:lvlText w:val="%8."/>
+      <w:lvlJc w:val="left"/>
+      <w:pPr>
+        <w:tabs>
+          <w:tab w:val="num" w:pos="5760"/>
+        </w:tabs>
+        <w:ind w:left="5760" w:hanging="360"/>
+      </w:pPr>
+    </w:lvl>
+    <w:lvl w:ilvl="8" w:tentative="1">
+      <w:start w:val="1"/>
+      <w:numFmt w:val="decimal"/>
+      <w:lvlText w:val="%9."/>
+      <w:lvlJc w:val="left"/>
+      <w:pPr>
+        <w:tabs>
+          <w:tab w:val="num" w:pos="6480"/>
+        </w:tabs>
+        <w:ind w:left="6480" w:hanging="360"/>
+      </w:pPr>
+    </w:lvl>
+  </w:abstractNum>
+  <w:abstractNum w:abstractNumId="19" w15:restartNumberingAfterBreak="0">
+    <w:nsid w:val="72C66F7C"/>
+    <w:multiLevelType w:val="multilevel"/>
+    <w:tmpl w:val="6A16614C"/>
+    <w:lvl w:ilvl="0">
+      <w:start w:val="2"/>
+      <w:numFmt w:val="decimal"/>
+      <w:lvlText w:val="%1."/>
+      <w:lvlJc w:val="left"/>
+      <w:pPr>
+        <w:tabs>
+          <w:tab w:val="num" w:pos="720"/>
+        </w:tabs>
+        <w:ind w:left="720" w:hanging="360"/>
+      </w:pPr>
+    </w:lvl>
+    <w:lvl w:ilvl="1" w:tentative="1">
+      <w:start w:val="1"/>
+      <w:numFmt w:val="decimal"/>
+      <w:lvlText w:val="%2."/>
+      <w:lvlJc w:val="left"/>
+      <w:pPr>
+        <w:tabs>
+          <w:tab w:val="num" w:pos="1440"/>
+        </w:tabs>
+        <w:ind w:left="1440" w:hanging="360"/>
+      </w:pPr>
+    </w:lvl>
+    <w:lvl w:ilvl="2" w:tentative="1">
+      <w:start w:val="1"/>
+      <w:numFmt w:val="decimal"/>
+      <w:lvlText w:val="%3."/>
+      <w:lvlJc w:val="left"/>
+      <w:pPr>
+        <w:tabs>
+          <w:tab w:val="num" w:pos="2160"/>
+        </w:tabs>
+        <w:ind w:left="2160" w:hanging="360"/>
+      </w:pPr>
+    </w:lvl>
+    <w:lvl w:ilvl="3" w:tentative="1">
+      <w:start w:val="1"/>
+      <w:numFmt w:val="decimal"/>
+      <w:lvlText w:val="%4."/>
+      <w:lvlJc w:val="left"/>
+      <w:pPr>
+        <w:tabs>
+          <w:tab w:val="num" w:pos="2880"/>
+        </w:tabs>
+        <w:ind w:left="2880" w:hanging="360"/>
+      </w:pPr>
+    </w:lvl>
+    <w:lvl w:ilvl="4" w:tentative="1">
+      <w:start w:val="1"/>
+      <w:numFmt w:val="decimal"/>
+      <w:lvlText w:val="%5."/>
+      <w:lvlJc w:val="left"/>
+      <w:pPr>
+        <w:tabs>
+          <w:tab w:val="num" w:pos="3600"/>
+        </w:tabs>
+        <w:ind w:left="3600" w:hanging="360"/>
+      </w:pPr>
+    </w:lvl>
+    <w:lvl w:ilvl="5" w:tentative="1">
+      <w:start w:val="1"/>
+      <w:numFmt w:val="decimal"/>
+      <w:lvlText w:val="%6."/>
+      <w:lvlJc w:val="left"/>
+      <w:pPr>
+        <w:tabs>
+          <w:tab w:val="num" w:pos="4320"/>
+        </w:tabs>
+        <w:ind w:left="4320" w:hanging="360"/>
+      </w:pPr>
+    </w:lvl>
+    <w:lvl w:ilvl="6" w:tentative="1">
+      <w:start w:val="1"/>
+      <w:numFmt w:val="decimal"/>
+      <w:lvlText w:val="%7."/>
+      <w:lvlJc w:val="left"/>
+      <w:pPr>
+        <w:tabs>
+          <w:tab w:val="num" w:pos="5040"/>
+        </w:tabs>
+        <w:ind w:left="5040" w:hanging="360"/>
+      </w:pPr>
+    </w:lvl>
+    <w:lvl w:ilvl="7" w:tentative="1">
+      <w:start w:val="1"/>
+      <w:numFmt w:val="decimal"/>
+      <w:lvlText w:val="%8."/>
+      <w:lvlJc w:val="left"/>
+      <w:pPr>
+        <w:tabs>
+          <w:tab w:val="num" w:pos="5760"/>
+        </w:tabs>
+        <w:ind w:left="5760" w:hanging="360"/>
+      </w:pPr>
+    </w:lvl>
+    <w:lvl w:ilvl="8" w:tentative="1">
+      <w:start w:val="1"/>
+      <w:numFmt w:val="decimal"/>
+      <w:lvlText w:val="%9."/>
+      <w:lvlJc w:val="left"/>
+      <w:pPr>
+        <w:tabs>
+          <w:tab w:val="num" w:pos="6480"/>
+        </w:tabs>
+        <w:ind w:left="6480" w:hanging="360"/>
+      </w:pPr>
+    </w:lvl>
+  </w:abstractNum>
+  <w:abstractNum w:abstractNumId="20" w15:restartNumberingAfterBreak="0">
+    <w:nsid w:val="733467F0"/>
+    <w:multiLevelType w:val="multilevel"/>
+    <w:tmpl w:val="6270D77A"/>
+    <w:lvl w:ilvl="0">
+      <w:start w:val="4"/>
+      <w:numFmt w:val="decimal"/>
+      <w:lvlText w:val="%1."/>
+      <w:lvlJc w:val="left"/>
+      <w:pPr>
+        <w:tabs>
+          <w:tab w:val="num" w:pos="720"/>
+        </w:tabs>
+        <w:ind w:left="720" w:hanging="360"/>
+      </w:pPr>
+    </w:lvl>
+    <w:lvl w:ilvl="1" w:tentative="1">
+      <w:start w:val="1"/>
+      <w:numFmt w:val="decimal"/>
+      <w:lvlText w:val="%2."/>
+      <w:lvlJc w:val="left"/>
+      <w:pPr>
+        <w:tabs>
+          <w:tab w:val="num" w:pos="1440"/>
+        </w:tabs>
+        <w:ind w:left="1440" w:hanging="360"/>
+      </w:pPr>
+    </w:lvl>
+    <w:lvl w:ilvl="2" w:tentative="1">
+      <w:start w:val="1"/>
+      <w:numFmt w:val="decimal"/>
+      <w:lvlText w:val="%3."/>
+      <w:lvlJc w:val="left"/>
+      <w:pPr>
+        <w:tabs>
+          <w:tab w:val="num" w:pos="2160"/>
+        </w:tabs>
+        <w:ind w:left="2160" w:hanging="360"/>
+      </w:pPr>
+    </w:lvl>
+    <w:lvl w:ilvl="3" w:tentative="1">
+      <w:start w:val="1"/>
+      <w:numFmt w:val="decimal"/>
+      <w:lvlText w:val="%4."/>
+      <w:lvlJc w:val="left"/>
+      <w:pPr>
+        <w:tabs>
+          <w:tab w:val="num" w:pos="2880"/>
+        </w:tabs>
+        <w:ind w:left="2880" w:hanging="360"/>
+      </w:pPr>
+    </w:lvl>
+    <w:lvl w:ilvl="4" w:tentative="1">
+      <w:start w:val="1"/>
+      <w:numFmt w:val="decimal"/>
+      <w:lvlText w:val="%5."/>
+      <w:lvlJc w:val="left"/>
+      <w:pPr>
+        <w:tabs>
+          <w:tab w:val="num" w:pos="3600"/>
+        </w:tabs>
+        <w:ind w:left="3600" w:hanging="360"/>
+      </w:pPr>
+    </w:lvl>
+    <w:lvl w:ilvl="5" w:tentative="1">
+      <w:start w:val="1"/>
+      <w:numFmt w:val="decimal"/>
+      <w:lvlText w:val="%6."/>
+      <w:lvlJc w:val="left"/>
+      <w:pPr>
+        <w:tabs>
+          <w:tab w:val="num" w:pos="4320"/>
+        </w:tabs>
+        <w:ind w:left="4320" w:hanging="360"/>
+      </w:pPr>
+    </w:lvl>
+    <w:lvl w:ilvl="6" w:tentative="1">
+      <w:start w:val="1"/>
+      <w:numFmt w:val="decimal"/>
+      <w:lvlText w:val="%7."/>
+      <w:lvlJc w:val="left"/>
+      <w:pPr>
+        <w:tabs>
+          <w:tab w:val="num" w:pos="5040"/>
+        </w:tabs>
+        <w:ind w:left="5040" w:hanging="360"/>
+      </w:pPr>
+    </w:lvl>
+    <w:lvl w:ilvl="7" w:tentative="1">
+      <w:start w:val="1"/>
+      <w:numFmt w:val="decimal"/>
+      <w:lvlText w:val="%8."/>
+      <w:lvlJc w:val="left"/>
+      <w:pPr>
+        <w:tabs>
+          <w:tab w:val="num" w:pos="5760"/>
+        </w:tabs>
+        <w:ind w:left="5760" w:hanging="360"/>
+      </w:pPr>
+    </w:lvl>
+    <w:lvl w:ilvl="8" w:tentative="1">
+      <w:start w:val="1"/>
+      <w:numFmt w:val="decimal"/>
+      <w:lvlText w:val="%9."/>
+      <w:lvlJc w:val="left"/>
+      <w:pPr>
+        <w:tabs>
+          <w:tab w:val="num" w:pos="6480"/>
+        </w:tabs>
+        <w:ind w:left="6480" w:hanging="360"/>
+      </w:pPr>
+    </w:lvl>
+  </w:abstractNum>
   <w:num w:numId="1" w16cid:durableId="1234393199">
     <w:abstractNumId w:val="0"/>
+  </w:num>
+  <w:num w:numId="2" w16cid:durableId="2014145882">
+    <w:abstractNumId w:val="7"/>
+  </w:num>
+  <w:num w:numId="3" w16cid:durableId="258830766">
+    <w:abstractNumId w:val="19"/>
+  </w:num>
+  <w:num w:numId="4" w16cid:durableId="786119828">
+    <w:abstractNumId w:val="18"/>
+  </w:num>
+  <w:num w:numId="5" w16cid:durableId="992028274">
+    <w:abstractNumId w:val="13"/>
+  </w:num>
+  <w:num w:numId="6" w16cid:durableId="1848980243">
+    <w:abstractNumId w:val="14"/>
+  </w:num>
+  <w:num w:numId="7" w16cid:durableId="1373461463">
+    <w:abstractNumId w:val="6"/>
+  </w:num>
+  <w:num w:numId="8" w16cid:durableId="846796701">
+    <w:abstractNumId w:val="5"/>
+  </w:num>
+  <w:num w:numId="9" w16cid:durableId="946233280">
+    <w:abstractNumId w:val="10"/>
+  </w:num>
+  <w:num w:numId="10" w16cid:durableId="751858973">
+    <w:abstractNumId w:val="11"/>
+  </w:num>
+  <w:num w:numId="11" w16cid:durableId="1469206219">
+    <w:abstractNumId w:val="12"/>
+  </w:num>
+  <w:num w:numId="12" w16cid:durableId="1009603801">
+    <w:abstractNumId w:val="1"/>
+  </w:num>
+  <w:num w:numId="13" w16cid:durableId="663360890">
+    <w:abstractNumId w:val="15"/>
+  </w:num>
+  <w:num w:numId="14" w16cid:durableId="2028482343">
+    <w:abstractNumId w:val="3"/>
+  </w:num>
+  <w:num w:numId="15" w16cid:durableId="718170761">
+    <w:abstractNumId w:val="4"/>
+  </w:num>
+  <w:num w:numId="16" w16cid:durableId="1622805373">
+    <w:abstractNumId w:val="16"/>
+  </w:num>
+  <w:num w:numId="17" w16cid:durableId="2016034165">
+    <w:abstractNumId w:val="20"/>
+  </w:num>
+  <w:num w:numId="18" w16cid:durableId="1266503220">
+    <w:abstractNumId w:val="8"/>
+  </w:num>
+  <w:num w:numId="19" w16cid:durableId="726102791">
+    <w:abstractNumId w:val="17"/>
+  </w:num>
+  <w:num w:numId="20" w16cid:durableId="1697003127">
+    <w:abstractNumId w:val="2"/>
+  </w:num>
+  <w:num w:numId="21" w16cid:durableId="13002311">
+    <w:abstractNumId w:val="9"/>
   </w:num>
 </w:numbering>
 </file>
@@ -11449,7 +15015,7 @@
   <w:style w:type="paragraph" w:default="1" w:styleId="a">
     <w:name w:val="Normal"/>
     <w:qFormat/>
-    <w:rsid w:val="001B792A"/>
+    <w:rsid w:val="00A63725"/>
     <w:pPr>
       <w:spacing w:after="0" w:line="240" w:lineRule="auto"/>
     </w:pPr>
@@ -11503,6 +15069,27 @@
       <w:color w:val="2E74B5" w:themeColor="accent1" w:themeShade="BF"/>
       <w:sz w:val="26"/>
       <w:szCs w:val="26"/>
+    </w:rPr>
+  </w:style>
+  <w:style w:type="paragraph" w:styleId="3">
+    <w:name w:val="heading 3"/>
+    <w:basedOn w:val="a"/>
+    <w:next w:val="a"/>
+    <w:link w:val="30"/>
+    <w:uiPriority w:val="9"/>
+    <w:semiHidden/>
+    <w:unhideWhenUsed/>
+    <w:qFormat/>
+    <w:rsid w:val="00CC6241"/>
+    <w:pPr>
+      <w:keepNext/>
+      <w:keepLines/>
+      <w:spacing w:before="40"/>
+      <w:outlineLvl w:val="2"/>
+    </w:pPr>
+    <w:rPr>
+      <w:rFonts w:asciiTheme="majorHAnsi" w:eastAsiaTheme="majorEastAsia" w:hAnsiTheme="majorHAnsi" w:cstheme="majorBidi"/>
+      <w:color w:val="1F4D78" w:themeColor="accent1" w:themeShade="7F"/>
     </w:rPr>
   </w:style>
   <w:style w:type="character" w:default="1" w:styleId="a0">
@@ -11714,7 +15301,7 @@
       <w:szCs w:val="20"/>
     </w:rPr>
   </w:style>
-  <w:style w:type="paragraph" w:styleId="3">
+  <w:style w:type="paragraph" w:styleId="31">
     <w:name w:val="toc 3"/>
     <w:basedOn w:val="a"/>
     <w:next w:val="a"/>
@@ -11832,6 +15419,44 @@
       <w:sz w:val="20"/>
       <w:szCs w:val="20"/>
     </w:rPr>
+  </w:style>
+  <w:style w:type="character" w:customStyle="1" w:styleId="30">
+    <w:name w:val="Заголовок 3 Знак"/>
+    <w:basedOn w:val="a0"/>
+    <w:link w:val="3"/>
+    <w:uiPriority w:val="9"/>
+    <w:semiHidden/>
+    <w:rsid w:val="00CC6241"/>
+    <w:rPr>
+      <w:rFonts w:asciiTheme="majorHAnsi" w:eastAsiaTheme="majorEastAsia" w:hAnsiTheme="majorHAnsi" w:cstheme="majorBidi"/>
+      <w:color w:val="1F4D78" w:themeColor="accent1" w:themeShade="7F"/>
+      <w:sz w:val="24"/>
+      <w:szCs w:val="24"/>
+      <w:lang w:eastAsia="ru-RU"/>
+    </w:rPr>
+  </w:style>
+  <w:style w:type="paragraph" w:customStyle="1" w:styleId="messagelistitem6a4fb">
+    <w:name w:val="messagelistitem__6a4fb"/>
+    <w:basedOn w:val="a"/>
+    <w:rsid w:val="00CC6241"/>
+    <w:pPr>
+      <w:spacing w:before="100" w:beforeAutospacing="1" w:after="100" w:afterAutospacing="1"/>
+    </w:pPr>
+  </w:style>
+  <w:style w:type="character" w:customStyle="1" w:styleId="usernamed30d99">
+    <w:name w:val="username_d30d99"/>
+    <w:basedOn w:val="a0"/>
+    <w:rsid w:val="00CC6241"/>
+  </w:style>
+  <w:style w:type="character" w:customStyle="1" w:styleId="bottext19848">
+    <w:name w:val="bottext__19848"/>
+    <w:basedOn w:val="a0"/>
+    <w:rsid w:val="00CC6241"/>
+  </w:style>
+  <w:style w:type="character" w:customStyle="1" w:styleId="timestampcdbd93">
+    <w:name w:val="timestamp_cdbd93"/>
+    <w:basedOn w:val="a0"/>
+    <w:rsid w:val="00CC6241"/>
   </w:style>
 </w:styles>
 </file>

</xml_diff>